<commit_message>
travis with docker only
</commit_message>
<xml_diff>
--- a/analysis/paper/hu_artefacts_report.docx
+++ b/analysis/paper/hu_artefacts_report.docx
@@ -59,13 +59,13 @@
         <w:pStyle w:val="Date"/>
       </w:pPr>
       <w:r>
-        <w:t xml:space="preserve">02</w:t>
+        <w:t xml:space="preserve">01</w:t>
       </w:r>
       <w:r>
         <w:t xml:space="preserve"> </w:t>
       </w:r>
       <w:r>
-        <w:t xml:space="preserve">October,</w:t>
+        <w:t xml:space="preserve">December,</w:t>
       </w:r>
       <w:r>
         <w:t xml:space="preserve"> </w:t>
@@ -180,7 +180,7 @@
         <w:pStyle w:val="TableCaption"/>
       </w:pPr>
       <w:r>
-        <w:t xml:space="preserve">Table 1: Summary of artefact type abundance at Guanyindong</w:t>
+        <w:t xml:space="preserve">Table 1 Summary of artefact type abundance at Guanyindong</w:t>
       </w:r>
     </w:p>
     <w:tbl>
@@ -188,7 +188,7 @@
         <w:tblStyle w:val="TableNormal"/>
         <w:tblW w:type="pct" w:w="0.0"/>
         <w:tblLook w:firstRow="1"/>
-        <w:tblCaption w:val="Table 1: Summary of artefact type abundance at Guanyindong"/>
+        <w:tblCaption w:val="Table 1 Summary of artefact type abundance at Guanyindong"/>
       </w:tblPr>
       <w:tblGrid/>
       <w:tr>
@@ -455,7 +455,7 @@
         <w:pStyle w:val="TableCaption"/>
       </w:pPr>
       <w:r>
-        <w:t xml:space="preserve">Table 2: Summary of raw materials at Guanyingdong</w:t>
+        <w:t xml:space="preserve">Table 2 Summary of raw materials at Guanyingdong</w:t>
       </w:r>
     </w:p>
     <w:tbl>
@@ -463,7 +463,7 @@
         <w:tblStyle w:val="TableNormal"/>
         <w:tblW w:type="pct" w:w="0.0"/>
         <w:tblLook w:firstRow="1"/>
-        <w:tblCaption w:val="Table 2: Summary of raw materials at Guanyingdong"/>
+        <w:tblCaption w:val="Table 2 Summary of raw materials at Guanyingdong"/>
       </w:tblPr>
       <w:tblGrid/>
       <w:tr>
@@ -878,7 +878,16 @@
         <w:t xml:space="preserve">1</w:t>
       </w:r>
       <w:r>
-        <w:t xml:space="preserve">).</w:t>
+        <w:t xml:space="preserve">). Only a small proportion of the flakes have a blade-like shape. This is indicated by the data points close to the blue line in Figure</w:t>
+      </w:r>
+      <w:r>
+        <w:t xml:space="preserve"> </w:t>
+      </w:r>
+      <w:r>
+        <w:t xml:space="preserve">??</w:t>
+      </w:r>
+      <w:r>
+        <w:t xml:space="preserve">, which shows the ratio flake length and width as 2:1. Most flakes have their widest point at 50% of the length axis.</w:t>
       </w:r>
     </w:p>
     <w:p>
@@ -890,7 +899,7 @@
           <wp:inline>
             <wp:extent cx="4620126" cy="3696101"/>
             <wp:effectExtent b="0" l="0" r="0" t="0"/>
-            <wp:docPr descr="Figure 1: Summary of basic flake size variables" id="1" name="Picture"/>
+            <wp:docPr descr="Figure 1 Summary of basic flake size variables" id="1" name="Picture"/>
             <a:graphic>
               <a:graphicData uri="http://schemas.openxmlformats.org/drawingml/2006/picture">
                 <pic:pic>
@@ -933,55 +942,102 @@
         <w:pStyle w:val="ImageCaption"/>
       </w:pPr>
       <w:r>
-        <w:t xml:space="preserve">Figure 1: Summary of basic flake size variables</w:t>
+        <w:t xml:space="preserve">Figure 1 Summary of basic flake size variables</w:t>
       </w:r>
     </w:p>
     <w:p>
       <w:pPr>
-        <w:pStyle w:val="Heading2"/>
-      </w:pPr>
-      <w:bookmarkStart w:id="27" w:name="cores"/>
-      <w:bookmarkEnd w:id="27"/>
-      <w:r>
-        <w:t xml:space="preserve">Cores</w:t>
+        <w:pStyle w:val="BodyText"/>
+      </w:pPr>
+      <w:r>
+        <w:drawing>
+          <wp:inline>
+            <wp:extent cx="4620126" cy="3696101"/>
+            <wp:effectExtent b="0" l="0" r="0" t="0"/>
+            <wp:docPr descr="" id="1" name="Picture"/>
+            <a:graphic>
+              <a:graphicData uri="http://schemas.openxmlformats.org/drawingml/2006/picture">
+                <pic:pic>
+                  <pic:nvPicPr>
+                    <pic:cNvPr descr="hu_artefacts_report_files/figure-docx/lengthwidth-1.png" id="0" name="Picture"/>
+                    <pic:cNvPicPr>
+                      <a:picLocks noChangeArrowheads="1" noChangeAspect="1"/>
+                    </pic:cNvPicPr>
+                  </pic:nvPicPr>
+                  <pic:blipFill>
+                    <a:blip r:embed="rId27"/>
+                    <a:stretch>
+                      <a:fillRect/>
+                    </a:stretch>
+                  </pic:blipFill>
+                  <pic:spPr bwMode="auto">
+                    <a:xfrm>
+                      <a:off x="0" y="0"/>
+                      <a:ext cx="4620126" cy="3696101"/>
+                    </a:xfrm>
+                    <a:prstGeom prst="rect">
+                      <a:avLst/>
+                    </a:prstGeom>
+                    <a:noFill/>
+                    <a:ln w="9525">
+                      <a:noFill/>
+                      <a:headEnd/>
+                      <a:tailEnd/>
+                    </a:ln>
+                  </pic:spPr>
+                </pic:pic>
+              </a:graphicData>
+            </a:graphic>
+          </wp:inline>
+        </w:drawing>
       </w:r>
     </w:p>
     <w:p>
       <w:pPr>
         <w:pStyle w:val="Heading2"/>
       </w:pPr>
-      <w:bookmarkStart w:id="28" w:name="retouched-pieces"/>
+      <w:bookmarkStart w:id="28" w:name="cores"/>
       <w:bookmarkEnd w:id="28"/>
       <w:r>
-        <w:t xml:space="preserve">Retouched pieces</w:t>
+        <w:t xml:space="preserve">Cores</w:t>
       </w:r>
     </w:p>
     <w:p>
       <w:pPr>
-        <w:pStyle w:val="Heading3"/>
-      </w:pPr>
-      <w:bookmarkStart w:id="29" w:name="indices"/>
+        <w:pStyle w:val="Heading2"/>
+      </w:pPr>
+      <w:bookmarkStart w:id="29" w:name="retouched-pieces"/>
       <w:bookmarkEnd w:id="29"/>
       <w:r>
-        <w:t xml:space="preserve">Indices</w:t>
+        <w:t xml:space="preserve">Retouched pieces</w:t>
       </w:r>
     </w:p>
     <w:p>
       <w:pPr>
-        <w:pStyle w:val="Heading2"/>
-      </w:pPr>
-      <w:bookmarkStart w:id="30" w:name="levallois"/>
+        <w:pStyle w:val="Heading3"/>
+      </w:pPr>
+      <w:bookmarkStart w:id="30" w:name="indices"/>
       <w:bookmarkEnd w:id="30"/>
       <w:r>
-        <w:t xml:space="preserve">Levallois</w:t>
+        <w:t xml:space="preserve">Indices</w:t>
       </w:r>
     </w:p>
     <w:p>
       <w:pPr>
+        <w:pStyle w:val="Heading2"/>
+      </w:pPr>
+      <w:bookmarkStart w:id="31" w:name="levallois"/>
+      <w:bookmarkEnd w:id="31"/>
+      <w:r>
+        <w:t xml:space="preserve">Levallois</w:t>
+      </w:r>
+    </w:p>
+    <w:p>
+      <w:pPr>
         <w:pStyle w:val="Heading1"/>
       </w:pPr>
-      <w:bookmarkStart w:id="31" w:name="discussion"/>
-      <w:bookmarkEnd w:id="31"/>
+      <w:bookmarkStart w:id="32" w:name="discussion"/>
+      <w:bookmarkEnd w:id="32"/>
       <w:r>
         <w:t xml:space="preserve">Discussion</w:t>
       </w:r>
@@ -1049,8 +1105,8 @@
       <w:pPr>
         <w:pStyle w:val="Heading1"/>
       </w:pPr>
-      <w:bookmarkStart w:id="32" w:name="conclusion"/>
-      <w:bookmarkEnd w:id="32"/>
+      <w:bookmarkStart w:id="33" w:name="conclusion"/>
+      <w:bookmarkEnd w:id="33"/>
       <w:r>
         <w:t xml:space="preserve">Conclusion</w:t>
       </w:r>
@@ -1059,8 +1115,8 @@
       <w:pPr>
         <w:pStyle w:val="Heading1"/>
       </w:pPr>
-      <w:bookmarkStart w:id="33" w:name="colophon"/>
-      <w:bookmarkEnd w:id="33"/>
+      <w:bookmarkStart w:id="34" w:name="colophon"/>
+      <w:bookmarkEnd w:id="34"/>
       <w:r>
         <w:t xml:space="preserve">Colophon</w:t>
       </w:r>
@@ -1070,7 +1126,7 @@
         <w:pStyle w:val="FirstParagraph"/>
       </w:pPr>
       <w:r>
-        <w:t xml:space="preserve">This report was generated on 2016-10-02 12:35:47 using the following computational environment and dependencies:</w:t>
+        <w:t xml:space="preserve">This report was generated on 2016-12-01 00:28:07 using the following computational environment and dependencies:</w:t>
       </w:r>
     </w:p>
     <w:p>
@@ -1078,7 +1134,7 @@
         <w:pStyle w:val="TableCaption"/>
       </w:pPr>
       <w:r>
-        <w:t xml:space="preserve">Table 3: R session information</w:t>
+        <w:t xml:space="preserve">Table 3 R session information</w:t>
       </w:r>
     </w:p>
     <w:tbl>
@@ -1086,7 +1142,7 @@
         <w:tblStyle w:val="TableNormal"/>
         <w:tblW w:type="pct" w:w="0.0"/>
         <w:tblLook w:firstRow="1"/>
-        <w:tblCaption w:val="Table 3: R session information"/>
+        <w:tblCaption w:val="Table 3 R session information"/>
       </w:tblPr>
       <w:tblGrid/>
       <w:tr>
@@ -1291,7 +1347,7 @@
               <w:jc w:val="left"/>
             </w:pPr>
             <w:r>
-              <w:t xml:space="preserve">2016-10-02</w:t>
+              <w:t xml:space="preserve">2016-12-01</w:t>
             </w:r>
           </w:p>
         </w:tc>
@@ -1302,7 +1358,7 @@
         <w:pStyle w:val="TableCaption"/>
       </w:pPr>
       <w:r>
-        <w:t xml:space="preserve">Table 4: Packages that this report depends on</w:t>
+        <w:t xml:space="preserve">Table 4 Packages that this report depends on</w:t>
       </w:r>
     </w:p>
     <w:tbl>
@@ -1310,7 +1366,7 @@
         <w:tblStyle w:val="TableNormal"/>
         <w:tblW w:type="pct" w:w="0.0"/>
         <w:tblLook w:firstRow="1"/>
-        <w:tblCaption w:val="Table 4: Packages that this report depends on"/>
+        <w:tblCaption w:val="Table 4 Packages that this report depends on"/>
       </w:tblPr>
       <w:tblGrid/>
       <w:tr>
@@ -1449,7 +1505,7 @@
               <w:jc w:val="left"/>
             </w:pPr>
             <w:r>
-              <w:t xml:space="preserve">CRAN (R 3.2.2)</w:t>
+              <w:t xml:space="preserve">CRAN (R 3.3.2)</w:t>
             </w:r>
           </w:p>
         </w:tc>
@@ -1500,6 +1556,57 @@
               <w:jc w:val="left"/>
             </w:pPr>
             <w:r>
+              <w:t xml:space="preserve">CRAN (R 3.3.2)</w:t>
+            </w:r>
+          </w:p>
+        </w:tc>
+      </w:tr>
+      <w:tr>
+        <w:tc>
+          <w:p>
+            <w:pPr>
+              <w:pStyle w:val="Compact"/>
+              <w:jc w:val="left"/>
+            </w:pPr>
+            <w:r>
+              <w:t xml:space="preserve">bookdown</w:t>
+            </w:r>
+          </w:p>
+        </w:tc>
+        <w:tc>
+          <w:p>
+            <w:pStyle w:val="Compact"/>
+          </w:p>
+        </w:tc>
+        <w:tc>
+          <w:p>
+            <w:pPr>
+              <w:pStyle w:val="Compact"/>
+              <w:jc w:val="left"/>
+            </w:pPr>
+            <w:r>
+              <w:t xml:space="preserve">0.3</w:t>
+            </w:r>
+          </w:p>
+        </w:tc>
+        <w:tc>
+          <w:p>
+            <w:pPr>
+              <w:pStyle w:val="Compact"/>
+              <w:jc w:val="left"/>
+            </w:pPr>
+            <w:r>
+              <w:t xml:space="preserve">2016-11-28</w:t>
+            </w:r>
+          </w:p>
+        </w:tc>
+        <w:tc>
+          <w:p>
+            <w:pPr>
+              <w:pStyle w:val="Compact"/>
+              <w:jc w:val="left"/>
+            </w:pPr>
+            <w:r>
               <w:t xml:space="preserve">CRAN (R 3.3.1)</w:t>
             </w:r>
           </w:p>
@@ -1513,7 +1620,7 @@
               <w:jc w:val="left"/>
             </w:pPr>
             <w:r>
-              <w:t xml:space="preserve">bookdown</w:t>
+              <w:t xml:space="preserve">colorspace</w:t>
             </w:r>
           </w:p>
         </w:tc>
@@ -1529,18 +1636,1194 @@
               <w:jc w:val="left"/>
             </w:pPr>
             <w:r>
-              <w:t xml:space="preserve">0.1.10</w:t>
-            </w:r>
-          </w:p>
-        </w:tc>
-        <w:tc>
-          <w:p>
-            <w:pPr>
-              <w:pStyle w:val="Compact"/>
-              <w:jc w:val="left"/>
-            </w:pPr>
-            <w:r>
-              <w:t xml:space="preserve">2016-09-28</w:t>
+              <w:t xml:space="preserve">1.3-1</w:t>
+            </w:r>
+          </w:p>
+        </w:tc>
+        <w:tc>
+          <w:p>
+            <w:pPr>
+              <w:pStyle w:val="Compact"/>
+              <w:jc w:val="left"/>
+            </w:pPr>
+            <w:r>
+              <w:t xml:space="preserve">2016-11-18</w:t>
+            </w:r>
+          </w:p>
+        </w:tc>
+        <w:tc>
+          <w:p>
+            <w:pPr>
+              <w:pStyle w:val="Compact"/>
+              <w:jc w:val="left"/>
+            </w:pPr>
+            <w:r>
+              <w:t xml:space="preserve">CRAN (R 3.3.2)</w:t>
+            </w:r>
+          </w:p>
+        </w:tc>
+      </w:tr>
+      <w:tr>
+        <w:tc>
+          <w:p>
+            <w:pPr>
+              <w:pStyle w:val="Compact"/>
+              <w:jc w:val="left"/>
+            </w:pPr>
+            <w:r>
+              <w:t xml:space="preserve">DBI</w:t>
+            </w:r>
+          </w:p>
+        </w:tc>
+        <w:tc>
+          <w:p>
+            <w:pStyle w:val="Compact"/>
+          </w:p>
+        </w:tc>
+        <w:tc>
+          <w:p>
+            <w:pPr>
+              <w:pStyle w:val="Compact"/>
+              <w:jc w:val="left"/>
+            </w:pPr>
+            <w:r>
+              <w:t xml:space="preserve">0.5-1</w:t>
+            </w:r>
+          </w:p>
+        </w:tc>
+        <w:tc>
+          <w:p>
+            <w:pPr>
+              <w:pStyle w:val="Compact"/>
+              <w:jc w:val="left"/>
+            </w:pPr>
+            <w:r>
+              <w:t xml:space="preserve">2016-09-10</w:t>
+            </w:r>
+          </w:p>
+        </w:tc>
+        <w:tc>
+          <w:p>
+            <w:pPr>
+              <w:pStyle w:val="Compact"/>
+              <w:jc w:val="left"/>
+            </w:pPr>
+            <w:r>
+              <w:t xml:space="preserve">CRAN (R 3.3.2)</w:t>
+            </w:r>
+          </w:p>
+        </w:tc>
+      </w:tr>
+      <w:tr>
+        <w:tc>
+          <w:p>
+            <w:pPr>
+              <w:pStyle w:val="Compact"/>
+              <w:jc w:val="left"/>
+            </w:pPr>
+            <w:r>
+              <w:t xml:space="preserve">devtools</w:t>
+            </w:r>
+          </w:p>
+        </w:tc>
+        <w:tc>
+          <w:p>
+            <w:pStyle w:val="Compact"/>
+          </w:p>
+        </w:tc>
+        <w:tc>
+          <w:p>
+            <w:pPr>
+              <w:pStyle w:val="Compact"/>
+              <w:jc w:val="left"/>
+            </w:pPr>
+            <w:r>
+              <w:t xml:space="preserve">1.12.0</w:t>
+            </w:r>
+          </w:p>
+        </w:tc>
+        <w:tc>
+          <w:p>
+            <w:pPr>
+              <w:pStyle w:val="Compact"/>
+              <w:jc w:val="left"/>
+            </w:pPr>
+            <w:r>
+              <w:t xml:space="preserve">2016-06-24</w:t>
+            </w:r>
+          </w:p>
+        </w:tc>
+        <w:tc>
+          <w:p>
+            <w:pPr>
+              <w:pStyle w:val="Compact"/>
+              <w:jc w:val="left"/>
+            </w:pPr>
+            <w:r>
+              <w:t xml:space="preserve">CRAN (R 3.3.2)</w:t>
+            </w:r>
+          </w:p>
+        </w:tc>
+      </w:tr>
+      <w:tr>
+        <w:tc>
+          <w:p>
+            <w:pPr>
+              <w:pStyle w:val="Compact"/>
+              <w:jc w:val="left"/>
+            </w:pPr>
+            <w:r>
+              <w:t xml:space="preserve">digest</w:t>
+            </w:r>
+          </w:p>
+        </w:tc>
+        <w:tc>
+          <w:p>
+            <w:pStyle w:val="Compact"/>
+          </w:p>
+        </w:tc>
+        <w:tc>
+          <w:p>
+            <w:pPr>
+              <w:pStyle w:val="Compact"/>
+              <w:jc w:val="left"/>
+            </w:pPr>
+            <w:r>
+              <w:t xml:space="preserve">0.6.10</w:t>
+            </w:r>
+          </w:p>
+        </w:tc>
+        <w:tc>
+          <w:p>
+            <w:pPr>
+              <w:pStyle w:val="Compact"/>
+              <w:jc w:val="left"/>
+            </w:pPr>
+            <w:r>
+              <w:t xml:space="preserve">2016-08-02</w:t>
+            </w:r>
+          </w:p>
+        </w:tc>
+        <w:tc>
+          <w:p>
+            <w:pPr>
+              <w:pStyle w:val="Compact"/>
+              <w:jc w:val="left"/>
+            </w:pPr>
+            <w:r>
+              <w:t xml:space="preserve">CRAN (R 3.3.2)</w:t>
+            </w:r>
+          </w:p>
+        </w:tc>
+      </w:tr>
+      <w:tr>
+        <w:tc>
+          <w:p>
+            <w:pPr>
+              <w:pStyle w:val="Compact"/>
+              <w:jc w:val="left"/>
+            </w:pPr>
+            <w:r>
+              <w:t xml:space="preserve">dplyr</w:t>
+            </w:r>
+          </w:p>
+        </w:tc>
+        <w:tc>
+          <w:p>
+            <w:pPr>
+              <w:pStyle w:val="Compact"/>
+              <w:jc w:val="left"/>
+            </w:pPr>
+            <w:r>
+              <w:t xml:space="preserve">*</w:t>
+            </w:r>
+          </w:p>
+        </w:tc>
+        <w:tc>
+          <w:p>
+            <w:pPr>
+              <w:pStyle w:val="Compact"/>
+              <w:jc w:val="left"/>
+            </w:pPr>
+            <w:r>
+              <w:t xml:space="preserve">0.5.0</w:t>
+            </w:r>
+          </w:p>
+        </w:tc>
+        <w:tc>
+          <w:p>
+            <w:pPr>
+              <w:pStyle w:val="Compact"/>
+              <w:jc w:val="left"/>
+            </w:pPr>
+            <w:r>
+              <w:t xml:space="preserve">2016-06-24</w:t>
+            </w:r>
+          </w:p>
+        </w:tc>
+        <w:tc>
+          <w:p>
+            <w:pPr>
+              <w:pStyle w:val="Compact"/>
+              <w:jc w:val="left"/>
+            </w:pPr>
+            <w:r>
+              <w:t xml:space="preserve">CRAN (R 3.3.2)</w:t>
+            </w:r>
+          </w:p>
+        </w:tc>
+      </w:tr>
+      <w:tr>
+        <w:tc>
+          <w:p>
+            <w:pPr>
+              <w:pStyle w:val="Compact"/>
+              <w:jc w:val="left"/>
+            </w:pPr>
+            <w:r>
+              <w:t xml:space="preserve">evaluate</w:t>
+            </w:r>
+          </w:p>
+        </w:tc>
+        <w:tc>
+          <w:p>
+            <w:pStyle w:val="Compact"/>
+          </w:p>
+        </w:tc>
+        <w:tc>
+          <w:p>
+            <w:pPr>
+              <w:pStyle w:val="Compact"/>
+              <w:jc w:val="left"/>
+            </w:pPr>
+            <w:r>
+              <w:t xml:space="preserve">0.10</w:t>
+            </w:r>
+          </w:p>
+        </w:tc>
+        <w:tc>
+          <w:p>
+            <w:pPr>
+              <w:pStyle w:val="Compact"/>
+              <w:jc w:val="left"/>
+            </w:pPr>
+            <w:r>
+              <w:t xml:space="preserve">2016-10-11</w:t>
+            </w:r>
+          </w:p>
+        </w:tc>
+        <w:tc>
+          <w:p>
+            <w:pPr>
+              <w:pStyle w:val="Compact"/>
+              <w:jc w:val="left"/>
+            </w:pPr>
+            <w:r>
+              <w:t xml:space="preserve">CRAN (R 3.3.2)</w:t>
+            </w:r>
+          </w:p>
+        </w:tc>
+      </w:tr>
+      <w:tr>
+        <w:tc>
+          <w:p>
+            <w:pPr>
+              <w:pStyle w:val="Compact"/>
+              <w:jc w:val="left"/>
+            </w:pPr>
+            <w:r>
+              <w:t xml:space="preserve">ggbeeswarm</w:t>
+            </w:r>
+          </w:p>
+        </w:tc>
+        <w:tc>
+          <w:p>
+            <w:pPr>
+              <w:pStyle w:val="Compact"/>
+              <w:jc w:val="left"/>
+            </w:pPr>
+            <w:r>
+              <w:t xml:space="preserve">*</w:t>
+            </w:r>
+          </w:p>
+        </w:tc>
+        <w:tc>
+          <w:p>
+            <w:pPr>
+              <w:pStyle w:val="Compact"/>
+              <w:jc w:val="left"/>
+            </w:pPr>
+            <w:r>
+              <w:t xml:space="preserve">0.5.0</w:t>
+            </w:r>
+          </w:p>
+        </w:tc>
+        <w:tc>
+          <w:p>
+            <w:pPr>
+              <w:pStyle w:val="Compact"/>
+              <w:jc w:val="left"/>
+            </w:pPr>
+            <w:r>
+              <w:t xml:space="preserve">2016-02-21</w:t>
+            </w:r>
+          </w:p>
+        </w:tc>
+        <w:tc>
+          <w:p>
+            <w:pPr>
+              <w:pStyle w:val="Compact"/>
+              <w:jc w:val="left"/>
+            </w:pPr>
+            <w:r>
+              <w:t xml:space="preserve">CRAN (R 3.3.2)</w:t>
+            </w:r>
+          </w:p>
+        </w:tc>
+      </w:tr>
+      <w:tr>
+        <w:tc>
+          <w:p>
+            <w:pPr>
+              <w:pStyle w:val="Compact"/>
+              <w:jc w:val="left"/>
+            </w:pPr>
+            <w:r>
+              <w:t xml:space="preserve">ggplot2</w:t>
+            </w:r>
+          </w:p>
+        </w:tc>
+        <w:tc>
+          <w:p>
+            <w:pPr>
+              <w:pStyle w:val="Compact"/>
+              <w:jc w:val="left"/>
+            </w:pPr>
+            <w:r>
+              <w:t xml:space="preserve">*</w:t>
+            </w:r>
+          </w:p>
+        </w:tc>
+        <w:tc>
+          <w:p>
+            <w:pPr>
+              <w:pStyle w:val="Compact"/>
+              <w:jc w:val="left"/>
+            </w:pPr>
+            <w:r>
+              <w:t xml:space="preserve">2.2.0</w:t>
+            </w:r>
+          </w:p>
+        </w:tc>
+        <w:tc>
+          <w:p>
+            <w:pPr>
+              <w:pStyle w:val="Compact"/>
+              <w:jc w:val="left"/>
+            </w:pPr>
+            <w:r>
+              <w:t xml:space="preserve">2016-11-11</w:t>
+            </w:r>
+          </w:p>
+        </w:tc>
+        <w:tc>
+          <w:p>
+            <w:pPr>
+              <w:pStyle w:val="Compact"/>
+              <w:jc w:val="left"/>
+            </w:pPr>
+            <w:r>
+              <w:t xml:space="preserve">CRAN (R 3.3.2)</w:t>
+            </w:r>
+          </w:p>
+        </w:tc>
+      </w:tr>
+      <w:tr>
+        <w:tc>
+          <w:p>
+            <w:pPr>
+              <w:pStyle w:val="Compact"/>
+              <w:jc w:val="left"/>
+            </w:pPr>
+            <w:r>
+              <w:t xml:space="preserve">gridExtra</w:t>
+            </w:r>
+          </w:p>
+        </w:tc>
+        <w:tc>
+          <w:p>
+            <w:pPr>
+              <w:pStyle w:val="Compact"/>
+              <w:jc w:val="left"/>
+            </w:pPr>
+            <w:r>
+              <w:t xml:space="preserve">*</w:t>
+            </w:r>
+          </w:p>
+        </w:tc>
+        <w:tc>
+          <w:p>
+            <w:pPr>
+              <w:pStyle w:val="Compact"/>
+              <w:jc w:val="left"/>
+            </w:pPr>
+            <w:r>
+              <w:t xml:space="preserve">2.2.1</w:t>
+            </w:r>
+          </w:p>
+        </w:tc>
+        <w:tc>
+          <w:p>
+            <w:pPr>
+              <w:pStyle w:val="Compact"/>
+              <w:jc w:val="left"/>
+            </w:pPr>
+            <w:r>
+              <w:t xml:space="preserve">2016-02-29</w:t>
+            </w:r>
+          </w:p>
+        </w:tc>
+        <w:tc>
+          <w:p>
+            <w:pPr>
+              <w:pStyle w:val="Compact"/>
+              <w:jc w:val="left"/>
+            </w:pPr>
+            <w:r>
+              <w:t xml:space="preserve">CRAN (R 3.3.2)</w:t>
+            </w:r>
+          </w:p>
+        </w:tc>
+      </w:tr>
+      <w:tr>
+        <w:tc>
+          <w:p>
+            <w:pPr>
+              <w:pStyle w:val="Compact"/>
+              <w:jc w:val="left"/>
+            </w:pPr>
+            <w:r>
+              <w:t xml:space="preserve">gtable</w:t>
+            </w:r>
+          </w:p>
+        </w:tc>
+        <w:tc>
+          <w:p>
+            <w:pStyle w:val="Compact"/>
+          </w:p>
+        </w:tc>
+        <w:tc>
+          <w:p>
+            <w:pPr>
+              <w:pStyle w:val="Compact"/>
+              <w:jc w:val="left"/>
+            </w:pPr>
+            <w:r>
+              <w:t xml:space="preserve">0.2.0</w:t>
+            </w:r>
+          </w:p>
+        </w:tc>
+        <w:tc>
+          <w:p>
+            <w:pPr>
+              <w:pStyle w:val="Compact"/>
+              <w:jc w:val="left"/>
+            </w:pPr>
+            <w:r>
+              <w:t xml:space="preserve">2016-02-26</w:t>
+            </w:r>
+          </w:p>
+        </w:tc>
+        <w:tc>
+          <w:p>
+            <w:pPr>
+              <w:pStyle w:val="Compact"/>
+              <w:jc w:val="left"/>
+            </w:pPr>
+            <w:r>
+              <w:t xml:space="preserve">CRAN (R 3.3.2)</w:t>
+            </w:r>
+          </w:p>
+        </w:tc>
+      </w:tr>
+      <w:tr>
+        <w:tc>
+          <w:p>
+            <w:pPr>
+              <w:pStyle w:val="Compact"/>
+              <w:jc w:val="left"/>
+            </w:pPr>
+            <w:r>
+              <w:t xml:space="preserve">htmltools</w:t>
+            </w:r>
+          </w:p>
+        </w:tc>
+        <w:tc>
+          <w:p>
+            <w:pStyle w:val="Compact"/>
+          </w:p>
+        </w:tc>
+        <w:tc>
+          <w:p>
+            <w:pPr>
+              <w:pStyle w:val="Compact"/>
+              <w:jc w:val="left"/>
+            </w:pPr>
+            <w:r>
+              <w:t xml:space="preserve">0.3.5</w:t>
+            </w:r>
+          </w:p>
+        </w:tc>
+        <w:tc>
+          <w:p>
+            <w:pPr>
+              <w:pStyle w:val="Compact"/>
+              <w:jc w:val="left"/>
+            </w:pPr>
+            <w:r>
+              <w:t xml:space="preserve">2016-03-21</w:t>
+            </w:r>
+          </w:p>
+        </w:tc>
+        <w:tc>
+          <w:p>
+            <w:pPr>
+              <w:pStyle w:val="Compact"/>
+              <w:jc w:val="left"/>
+            </w:pPr>
+            <w:r>
+              <w:t xml:space="preserve">CRAN (R 3.3.2)</w:t>
+            </w:r>
+          </w:p>
+        </w:tc>
+      </w:tr>
+      <w:tr>
+        <w:tc>
+          <w:p>
+            <w:pPr>
+              <w:pStyle w:val="Compact"/>
+              <w:jc w:val="left"/>
+            </w:pPr>
+            <w:r>
+              <w:t xml:space="preserve">knitr</w:t>
+            </w:r>
+          </w:p>
+        </w:tc>
+        <w:tc>
+          <w:p>
+            <w:pPr>
+              <w:pStyle w:val="Compact"/>
+              <w:jc w:val="left"/>
+            </w:pPr>
+            <w:r>
+              <w:t xml:space="preserve">*</w:t>
+            </w:r>
+          </w:p>
+        </w:tc>
+        <w:tc>
+          <w:p>
+            <w:pPr>
+              <w:pStyle w:val="Compact"/>
+              <w:jc w:val="left"/>
+            </w:pPr>
+            <w:r>
+              <w:t xml:space="preserve">1.15.1</w:t>
+            </w:r>
+          </w:p>
+        </w:tc>
+        <w:tc>
+          <w:p>
+            <w:pPr>
+              <w:pStyle w:val="Compact"/>
+              <w:jc w:val="left"/>
+            </w:pPr>
+            <w:r>
+              <w:t xml:space="preserve">2016-11-22</w:t>
+            </w:r>
+          </w:p>
+        </w:tc>
+        <w:tc>
+          <w:p>
+            <w:pPr>
+              <w:pStyle w:val="Compact"/>
+              <w:jc w:val="left"/>
+            </w:pPr>
+            <w:r>
+              <w:t xml:space="preserve">CRAN (R 3.3.2)</w:t>
+            </w:r>
+          </w:p>
+        </w:tc>
+      </w:tr>
+      <w:tr>
+        <w:tc>
+          <w:p>
+            <w:pPr>
+              <w:pStyle w:val="Compact"/>
+              <w:jc w:val="left"/>
+            </w:pPr>
+            <w:r>
+              <w:t xml:space="preserve">lazyeval</w:t>
+            </w:r>
+          </w:p>
+        </w:tc>
+        <w:tc>
+          <w:p>
+            <w:pStyle w:val="Compact"/>
+          </w:p>
+        </w:tc>
+        <w:tc>
+          <w:p>
+            <w:pPr>
+              <w:pStyle w:val="Compact"/>
+              <w:jc w:val="left"/>
+            </w:pPr>
+            <w:r>
+              <w:t xml:space="preserve">0.2.0</w:t>
+            </w:r>
+          </w:p>
+        </w:tc>
+        <w:tc>
+          <w:p>
+            <w:pPr>
+              <w:pStyle w:val="Compact"/>
+              <w:jc w:val="left"/>
+            </w:pPr>
+            <w:r>
+              <w:t xml:space="preserve">2016-06-12</w:t>
+            </w:r>
+          </w:p>
+        </w:tc>
+        <w:tc>
+          <w:p>
+            <w:pPr>
+              <w:pStyle w:val="Compact"/>
+              <w:jc w:val="left"/>
+            </w:pPr>
+            <w:r>
+              <w:t xml:space="preserve">CRAN (R 3.3.2)</w:t>
+            </w:r>
+          </w:p>
+        </w:tc>
+      </w:tr>
+      <w:tr>
+        <w:tc>
+          <w:p>
+            <w:pPr>
+              <w:pStyle w:val="Compact"/>
+              <w:jc w:val="left"/>
+            </w:pPr>
+            <w:r>
+              <w:t xml:space="preserve">magrittr</w:t>
+            </w:r>
+          </w:p>
+        </w:tc>
+        <w:tc>
+          <w:p>
+            <w:pStyle w:val="Compact"/>
+          </w:p>
+        </w:tc>
+        <w:tc>
+          <w:p>
+            <w:pPr>
+              <w:pStyle w:val="Compact"/>
+              <w:jc w:val="left"/>
+            </w:pPr>
+            <w:r>
+              <w:t xml:space="preserve">1.5</w:t>
+            </w:r>
+          </w:p>
+        </w:tc>
+        <w:tc>
+          <w:p>
+            <w:pPr>
+              <w:pStyle w:val="Compact"/>
+              <w:jc w:val="left"/>
+            </w:pPr>
+            <w:r>
+              <w:t xml:space="preserve">2014-11-22</w:t>
+            </w:r>
+          </w:p>
+        </w:tc>
+        <w:tc>
+          <w:p>
+            <w:pPr>
+              <w:pStyle w:val="Compact"/>
+              <w:jc w:val="left"/>
+            </w:pPr>
+            <w:r>
+              <w:t xml:space="preserve">CRAN (R 3.3.2)</w:t>
+            </w:r>
+          </w:p>
+        </w:tc>
+      </w:tr>
+      <w:tr>
+        <w:tc>
+          <w:p>
+            <w:pPr>
+              <w:pStyle w:val="Compact"/>
+              <w:jc w:val="left"/>
+            </w:pPr>
+            <w:r>
+              <w:t xml:space="preserve">memoise</w:t>
+            </w:r>
+          </w:p>
+        </w:tc>
+        <w:tc>
+          <w:p>
+            <w:pStyle w:val="Compact"/>
+          </w:p>
+        </w:tc>
+        <w:tc>
+          <w:p>
+            <w:pPr>
+              <w:pStyle w:val="Compact"/>
+              <w:jc w:val="left"/>
+            </w:pPr>
+            <w:r>
+              <w:t xml:space="preserve">1.0.0</w:t>
+            </w:r>
+          </w:p>
+        </w:tc>
+        <w:tc>
+          <w:p>
+            <w:pPr>
+              <w:pStyle w:val="Compact"/>
+              <w:jc w:val="left"/>
+            </w:pPr>
+            <w:r>
+              <w:t xml:space="preserve">2016-01-29</w:t>
+            </w:r>
+          </w:p>
+        </w:tc>
+        <w:tc>
+          <w:p>
+            <w:pPr>
+              <w:pStyle w:val="Compact"/>
+              <w:jc w:val="left"/>
+            </w:pPr>
+            <w:r>
+              <w:t xml:space="preserve">CRAN (R 3.3.2)</w:t>
+            </w:r>
+          </w:p>
+        </w:tc>
+      </w:tr>
+      <w:tr>
+        <w:tc>
+          <w:p>
+            <w:pPr>
+              <w:pStyle w:val="Compact"/>
+              <w:jc w:val="left"/>
+            </w:pPr>
+            <w:r>
+              <w:t xml:space="preserve">munsell</w:t>
+            </w:r>
+          </w:p>
+        </w:tc>
+        <w:tc>
+          <w:p>
+            <w:pStyle w:val="Compact"/>
+          </w:p>
+        </w:tc>
+        <w:tc>
+          <w:p>
+            <w:pPr>
+              <w:pStyle w:val="Compact"/>
+              <w:jc w:val="left"/>
+            </w:pPr>
+            <w:r>
+              <w:t xml:space="preserve">0.4.3</w:t>
+            </w:r>
+          </w:p>
+        </w:tc>
+        <w:tc>
+          <w:p>
+            <w:pPr>
+              <w:pStyle w:val="Compact"/>
+              <w:jc w:val="left"/>
+            </w:pPr>
+            <w:r>
+              <w:t xml:space="preserve">2016-02-13</w:t>
+            </w:r>
+          </w:p>
+        </w:tc>
+        <w:tc>
+          <w:p>
+            <w:pPr>
+              <w:pStyle w:val="Compact"/>
+              <w:jc w:val="left"/>
+            </w:pPr>
+            <w:r>
+              <w:t xml:space="preserve">CRAN (R 3.3.2)</w:t>
+            </w:r>
+          </w:p>
+        </w:tc>
+      </w:tr>
+      <w:tr>
+        <w:tc>
+          <w:p>
+            <w:pPr>
+              <w:pStyle w:val="Compact"/>
+              <w:jc w:val="left"/>
+            </w:pPr>
+            <w:r>
+              <w:t xml:space="preserve">plyr</w:t>
+            </w:r>
+          </w:p>
+        </w:tc>
+        <w:tc>
+          <w:p>
+            <w:pPr>
+              <w:pStyle w:val="Compact"/>
+              <w:jc w:val="left"/>
+            </w:pPr>
+            <w:r>
+              <w:t xml:space="preserve">*</w:t>
+            </w:r>
+          </w:p>
+        </w:tc>
+        <w:tc>
+          <w:p>
+            <w:pPr>
+              <w:pStyle w:val="Compact"/>
+              <w:jc w:val="left"/>
+            </w:pPr>
+            <w:r>
+              <w:t xml:space="preserve">1.8.4</w:t>
+            </w:r>
+          </w:p>
+        </w:tc>
+        <w:tc>
+          <w:p>
+            <w:pPr>
+              <w:pStyle w:val="Compact"/>
+              <w:jc w:val="left"/>
+            </w:pPr>
+            <w:r>
+              <w:t xml:space="preserve">2016-06-08</w:t>
+            </w:r>
+          </w:p>
+        </w:tc>
+        <w:tc>
+          <w:p>
+            <w:pPr>
+              <w:pStyle w:val="Compact"/>
+              <w:jc w:val="left"/>
+            </w:pPr>
+            <w:r>
+              <w:t xml:space="preserve">CRAN (R 3.3.2)</w:t>
+            </w:r>
+          </w:p>
+        </w:tc>
+      </w:tr>
+      <w:tr>
+        <w:tc>
+          <w:p>
+            <w:pPr>
+              <w:pStyle w:val="Compact"/>
+              <w:jc w:val="left"/>
+            </w:pPr>
+            <w:r>
+              <w:t xml:space="preserve">purrr</w:t>
+            </w:r>
+          </w:p>
+        </w:tc>
+        <w:tc>
+          <w:p>
+            <w:pPr>
+              <w:pStyle w:val="Compact"/>
+              <w:jc w:val="left"/>
+            </w:pPr>
+            <w:r>
+              <w:t xml:space="preserve">*</w:t>
+            </w:r>
+          </w:p>
+        </w:tc>
+        <w:tc>
+          <w:p>
+            <w:pPr>
+              <w:pStyle w:val="Compact"/>
+              <w:jc w:val="left"/>
+            </w:pPr>
+            <w:r>
+              <w:t xml:space="preserve">0.2.2</w:t>
+            </w:r>
+          </w:p>
+        </w:tc>
+        <w:tc>
+          <w:p>
+            <w:pPr>
+              <w:pStyle w:val="Compact"/>
+              <w:jc w:val="left"/>
+            </w:pPr>
+            <w:r>
+              <w:t xml:space="preserve">2016-06-18</w:t>
+            </w:r>
+          </w:p>
+        </w:tc>
+        <w:tc>
+          <w:p>
+            <w:pPr>
+              <w:pStyle w:val="Compact"/>
+              <w:jc w:val="left"/>
+            </w:pPr>
+            <w:r>
+              <w:t xml:space="preserve">CRAN (R 3.3.2)</w:t>
+            </w:r>
+          </w:p>
+        </w:tc>
+      </w:tr>
+      <w:tr>
+        <w:tc>
+          <w:p>
+            <w:pPr>
+              <w:pStyle w:val="Compact"/>
+              <w:jc w:val="left"/>
+            </w:pPr>
+            <w:r>
+              <w:t xml:space="preserve">R6</w:t>
+            </w:r>
+          </w:p>
+        </w:tc>
+        <w:tc>
+          <w:p>
+            <w:pStyle w:val="Compact"/>
+          </w:p>
+        </w:tc>
+        <w:tc>
+          <w:p>
+            <w:pPr>
+              <w:pStyle w:val="Compact"/>
+              <w:jc w:val="left"/>
+            </w:pPr>
+            <w:r>
+              <w:t xml:space="preserve">2.2.0</w:t>
+            </w:r>
+          </w:p>
+        </w:tc>
+        <w:tc>
+          <w:p>
+            <w:pPr>
+              <w:pStyle w:val="Compact"/>
+              <w:jc w:val="left"/>
+            </w:pPr>
+            <w:r>
+              <w:t xml:space="preserve">2016-10-05</w:t>
+            </w:r>
+          </w:p>
+        </w:tc>
+        <w:tc>
+          <w:p>
+            <w:pPr>
+              <w:pStyle w:val="Compact"/>
+              <w:jc w:val="left"/>
+            </w:pPr>
+            <w:r>
+              <w:t xml:space="preserve">CRAN (R 3.3.2)</w:t>
+            </w:r>
+          </w:p>
+        </w:tc>
+      </w:tr>
+      <w:tr>
+        <w:tc>
+          <w:p>
+            <w:pPr>
+              <w:pStyle w:val="Compact"/>
+              <w:jc w:val="left"/>
+            </w:pPr>
+            <w:r>
+              <w:t xml:space="preserve">Rcpp</w:t>
+            </w:r>
+          </w:p>
+        </w:tc>
+        <w:tc>
+          <w:p>
+            <w:pStyle w:val="Compact"/>
+          </w:p>
+        </w:tc>
+        <w:tc>
+          <w:p>
+            <w:pPr>
+              <w:pStyle w:val="Compact"/>
+              <w:jc w:val="left"/>
+            </w:pPr>
+            <w:r>
+              <w:t xml:space="preserve">0.12.8</w:t>
+            </w:r>
+          </w:p>
+        </w:tc>
+        <w:tc>
+          <w:p>
+            <w:pPr>
+              <w:pStyle w:val="Compact"/>
+              <w:jc w:val="left"/>
+            </w:pPr>
+            <w:r>
+              <w:t xml:space="preserve">2016-11-17</w:t>
+            </w:r>
+          </w:p>
+        </w:tc>
+        <w:tc>
+          <w:p>
+            <w:pPr>
+              <w:pStyle w:val="Compact"/>
+              <w:jc w:val="left"/>
+            </w:pPr>
+            <w:r>
+              <w:t xml:space="preserve">CRAN (R 3.3.2)</w:t>
+            </w:r>
+          </w:p>
+        </w:tc>
+      </w:tr>
+      <w:tr>
+        <w:tc>
+          <w:p>
+            <w:pPr>
+              <w:pStyle w:val="Compact"/>
+              <w:jc w:val="left"/>
+            </w:pPr>
+            <w:r>
+              <w:t xml:space="preserve">readr</w:t>
+            </w:r>
+          </w:p>
+        </w:tc>
+        <w:tc>
+          <w:p>
+            <w:pPr>
+              <w:pStyle w:val="Compact"/>
+              <w:jc w:val="left"/>
+            </w:pPr>
+            <w:r>
+              <w:t xml:space="preserve">*</w:t>
+            </w:r>
+          </w:p>
+        </w:tc>
+        <w:tc>
+          <w:p>
+            <w:pPr>
+              <w:pStyle w:val="Compact"/>
+              <w:jc w:val="left"/>
+            </w:pPr>
+            <w:r>
+              <w:t xml:space="preserve">1.0.0</w:t>
+            </w:r>
+          </w:p>
+        </w:tc>
+        <w:tc>
+          <w:p>
+            <w:pPr>
+              <w:pStyle w:val="Compact"/>
+              <w:jc w:val="left"/>
+            </w:pPr>
+            <w:r>
+              <w:t xml:space="preserve">2016-08-03</w:t>
+            </w:r>
+          </w:p>
+        </w:tc>
+        <w:tc>
+          <w:p>
+            <w:pPr>
+              <w:pStyle w:val="Compact"/>
+              <w:jc w:val="left"/>
+            </w:pPr>
+            <w:r>
+              <w:t xml:space="preserve">CRAN (R 3.3.2)</w:t>
+            </w:r>
+          </w:p>
+        </w:tc>
+      </w:tr>
+      <w:tr>
+        <w:tc>
+          <w:p>
+            <w:pPr>
+              <w:pStyle w:val="Compact"/>
+              <w:jc w:val="left"/>
+            </w:pPr>
+            <w:r>
+              <w:t xml:space="preserve">readxl</w:t>
+            </w:r>
+          </w:p>
+        </w:tc>
+        <w:tc>
+          <w:p>
+            <w:pPr>
+              <w:pStyle w:val="Compact"/>
+              <w:jc w:val="left"/>
+            </w:pPr>
+            <w:r>
+              <w:t xml:space="preserve">*</w:t>
+            </w:r>
+          </w:p>
+        </w:tc>
+        <w:tc>
+          <w:p>
+            <w:pPr>
+              <w:pStyle w:val="Compact"/>
+              <w:jc w:val="left"/>
+            </w:pPr>
+            <w:r>
+              <w:t xml:space="preserve">0.1.1</w:t>
+            </w:r>
+          </w:p>
+        </w:tc>
+        <w:tc>
+          <w:p>
+            <w:pPr>
+              <w:pStyle w:val="Compact"/>
+              <w:jc w:val="left"/>
+            </w:pPr>
+            <w:r>
+              <w:t xml:space="preserve">2016-03-28</w:t>
+            </w:r>
+          </w:p>
+        </w:tc>
+        <w:tc>
+          <w:p>
+            <w:pPr>
+              <w:pStyle w:val="Compact"/>
+              <w:jc w:val="left"/>
+            </w:pPr>
+            <w:r>
+              <w:t xml:space="preserve">CRAN (R 3.3.2)</w:t>
+            </w:r>
+          </w:p>
+        </w:tc>
+      </w:tr>
+      <w:tr>
+        <w:tc>
+          <w:p>
+            <w:pPr>
+              <w:pStyle w:val="Compact"/>
+              <w:jc w:val="left"/>
+            </w:pPr>
+            <w:r>
+              <w:t xml:space="preserve">rmarkdown</w:t>
+            </w:r>
+          </w:p>
+        </w:tc>
+        <w:tc>
+          <w:p>
+            <w:pStyle w:val="Compact"/>
+          </w:p>
+        </w:tc>
+        <w:tc>
+          <w:p>
+            <w:pPr>
+              <w:pStyle w:val="Compact"/>
+              <w:jc w:val="left"/>
+            </w:pPr>
+            <w:r>
+              <w:t xml:space="preserve">1.0.9013</w:t>
+            </w:r>
+          </w:p>
+        </w:tc>
+        <w:tc>
+          <w:p>
+            <w:pPr>
+              <w:pStyle w:val="Compact"/>
+              <w:jc w:val="left"/>
+            </w:pPr>
+            <w:r>
+              <w:t xml:space="preserve">2016-12-01</w:t>
             </w:r>
           </w:p>
         </w:tc>
@@ -1553,1505 +2836,7 @@
             <w:r>
               <w:t xml:space="preserve">Github (</w:t>
             </w:r>
-            <w:hyperlink r:id="rId34">
-              <w:r>
-                <w:rPr>
-                  <w:rStyle w:val="Hyperlink"/>
-                </w:rPr>
-                <w:t xml:space="preserve">rstudio/bookdown@eac4ea1</w:t>
-              </w:r>
-            </w:hyperlink>
-            <w:r>
-              <w:t xml:space="preserve">)</w:t>
-            </w:r>
-          </w:p>
-        </w:tc>
-      </w:tr>
-      <w:tr>
-        <w:tc>
-          <w:p>
-            <w:pPr>
-              <w:pStyle w:val="Compact"/>
-              <w:jc w:val="left"/>
-            </w:pPr>
-            <w:r>
-              <w:t xml:space="preserve">colorspace</w:t>
-            </w:r>
-          </w:p>
-        </w:tc>
-        <w:tc>
-          <w:p>
-            <w:pStyle w:val="Compact"/>
-          </w:p>
-        </w:tc>
-        <w:tc>
-          <w:p>
-            <w:pPr>
-              <w:pStyle w:val="Compact"/>
-              <w:jc w:val="left"/>
-            </w:pPr>
-            <w:r>
-              <w:t xml:space="preserve">1.2-6</w:t>
-            </w:r>
-          </w:p>
-        </w:tc>
-        <w:tc>
-          <w:p>
-            <w:pPr>
-              <w:pStyle w:val="Compact"/>
-              <w:jc w:val="left"/>
-            </w:pPr>
-            <w:r>
-              <w:t xml:space="preserve">2015-03-11</w:t>
-            </w:r>
-          </w:p>
-        </w:tc>
-        <w:tc>
-          <w:p>
-            <w:pPr>
-              <w:pStyle w:val="Compact"/>
-              <w:jc w:val="left"/>
-            </w:pPr>
-            <w:r>
-              <w:t xml:space="preserve">CRAN (R 3.2.2)</w:t>
-            </w:r>
-          </w:p>
-        </w:tc>
-      </w:tr>
-      <w:tr>
-        <w:tc>
-          <w:p>
-            <w:pPr>
-              <w:pStyle w:val="Compact"/>
-              <w:jc w:val="left"/>
-            </w:pPr>
-            <w:r>
-              <w:t xml:space="preserve">DBI</w:t>
-            </w:r>
-          </w:p>
-        </w:tc>
-        <w:tc>
-          <w:p>
-            <w:pStyle w:val="Compact"/>
-          </w:p>
-        </w:tc>
-        <w:tc>
-          <w:p>
-            <w:pPr>
-              <w:pStyle w:val="Compact"/>
-              <w:jc w:val="left"/>
-            </w:pPr>
-            <w:r>
-              <w:t xml:space="preserve">0.5-1</w:t>
-            </w:r>
-          </w:p>
-        </w:tc>
-        <w:tc>
-          <w:p>
-            <w:pPr>
-              <w:pStyle w:val="Compact"/>
-              <w:jc w:val="left"/>
-            </w:pPr>
-            <w:r>
-              <w:t xml:space="preserve">2016-09-10</w:t>
-            </w:r>
-          </w:p>
-        </w:tc>
-        <w:tc>
-          <w:p>
-            <w:pPr>
-              <w:pStyle w:val="Compact"/>
-              <w:jc w:val="left"/>
-            </w:pPr>
-            <w:r>
-              <w:t xml:space="preserve">CRAN (R 3.3.1)</w:t>
-            </w:r>
-          </w:p>
-        </w:tc>
-      </w:tr>
-      <w:tr>
-        <w:tc>
-          <w:p>
-            <w:pPr>
-              <w:pStyle w:val="Compact"/>
-              <w:jc w:val="left"/>
-            </w:pPr>
-            <w:r>
-              <w:t xml:space="preserve">devtools</w:t>
-            </w:r>
-          </w:p>
-        </w:tc>
-        <w:tc>
-          <w:p>
-            <w:pStyle w:val="Compact"/>
-          </w:p>
-        </w:tc>
-        <w:tc>
-          <w:p>
-            <w:pPr>
-              <w:pStyle w:val="Compact"/>
-              <w:jc w:val="left"/>
-            </w:pPr>
-            <w:r>
-              <w:t xml:space="preserve">1.12.0</w:t>
-            </w:r>
-          </w:p>
-        </w:tc>
-        <w:tc>
-          <w:p>
-            <w:pPr>
-              <w:pStyle w:val="Compact"/>
-              <w:jc w:val="left"/>
-            </w:pPr>
-            <w:r>
-              <w:t xml:space="preserve">2016-06-24</w:t>
-            </w:r>
-          </w:p>
-        </w:tc>
-        <w:tc>
-          <w:p>
-            <w:pPr>
-              <w:pStyle w:val="Compact"/>
-              <w:jc w:val="left"/>
-            </w:pPr>
-            <w:r>
-              <w:t xml:space="preserve">CRAN (R 3.3.1)</w:t>
-            </w:r>
-          </w:p>
-        </w:tc>
-      </w:tr>
-      <w:tr>
-        <w:tc>
-          <w:p>
-            <w:pPr>
-              <w:pStyle w:val="Compact"/>
-              <w:jc w:val="left"/>
-            </w:pPr>
-            <w:r>
-              <w:t xml:space="preserve">digest</w:t>
-            </w:r>
-          </w:p>
-        </w:tc>
-        <w:tc>
-          <w:p>
-            <w:pStyle w:val="Compact"/>
-          </w:p>
-        </w:tc>
-        <w:tc>
-          <w:p>
-            <w:pPr>
-              <w:pStyle w:val="Compact"/>
-              <w:jc w:val="left"/>
-            </w:pPr>
-            <w:r>
-              <w:t xml:space="preserve">0.6.10</w:t>
-            </w:r>
-          </w:p>
-        </w:tc>
-        <w:tc>
-          <w:p>
-            <w:pPr>
-              <w:pStyle w:val="Compact"/>
-              <w:jc w:val="left"/>
-            </w:pPr>
-            <w:r>
-              <w:t xml:space="preserve">2016-08-02</w:t>
-            </w:r>
-          </w:p>
-        </w:tc>
-        <w:tc>
-          <w:p>
-            <w:pPr>
-              <w:pStyle w:val="Compact"/>
-              <w:jc w:val="left"/>
-            </w:pPr>
-            <w:r>
-              <w:t xml:space="preserve">CRAN (R 3.3.1)</w:t>
-            </w:r>
-          </w:p>
-        </w:tc>
-      </w:tr>
-      <w:tr>
-        <w:tc>
-          <w:p>
-            <w:pPr>
-              <w:pStyle w:val="Compact"/>
-              <w:jc w:val="left"/>
-            </w:pPr>
-            <w:r>
-              <w:t xml:space="preserve">dplyr</w:t>
-            </w:r>
-          </w:p>
-        </w:tc>
-        <w:tc>
-          <w:p>
-            <w:pPr>
-              <w:pStyle w:val="Compact"/>
-              <w:jc w:val="left"/>
-            </w:pPr>
-            <w:r>
-              <w:t xml:space="preserve">*</w:t>
-            </w:r>
-          </w:p>
-        </w:tc>
-        <w:tc>
-          <w:p>
-            <w:pPr>
-              <w:pStyle w:val="Compact"/>
-              <w:jc w:val="left"/>
-            </w:pPr>
-            <w:r>
-              <w:t xml:space="preserve">0.5.0</w:t>
-            </w:r>
-          </w:p>
-        </w:tc>
-        <w:tc>
-          <w:p>
-            <w:pPr>
-              <w:pStyle w:val="Compact"/>
-              <w:jc w:val="left"/>
-            </w:pPr>
-            <w:r>
-              <w:t xml:space="preserve">2016-06-24</w:t>
-            </w:r>
-          </w:p>
-        </w:tc>
-        <w:tc>
-          <w:p>
-            <w:pPr>
-              <w:pStyle w:val="Compact"/>
-              <w:jc w:val="left"/>
-            </w:pPr>
-            <w:r>
-              <w:t xml:space="preserve">CRAN (R 3.3.1)</w:t>
-            </w:r>
-          </w:p>
-        </w:tc>
-      </w:tr>
-      <w:tr>
-        <w:tc>
-          <w:p>
-            <w:pPr>
-              <w:pStyle w:val="Compact"/>
-              <w:jc w:val="left"/>
-            </w:pPr>
-            <w:r>
-              <w:t xml:space="preserve">evaluate</w:t>
-            </w:r>
-          </w:p>
-        </w:tc>
-        <w:tc>
-          <w:p>
-            <w:pStyle w:val="Compact"/>
-          </w:p>
-        </w:tc>
-        <w:tc>
-          <w:p>
-            <w:pPr>
-              <w:pStyle w:val="Compact"/>
-              <w:jc w:val="left"/>
-            </w:pPr>
-            <w:r>
-              <w:t xml:space="preserve">0.9</w:t>
-            </w:r>
-          </w:p>
-        </w:tc>
-        <w:tc>
-          <w:p>
-            <w:pPr>
-              <w:pStyle w:val="Compact"/>
-              <w:jc w:val="left"/>
-            </w:pPr>
-            <w:r>
-              <w:t xml:space="preserve">2016-04-29</w:t>
-            </w:r>
-          </w:p>
-        </w:tc>
-        <w:tc>
-          <w:p>
-            <w:pPr>
-              <w:pStyle w:val="Compact"/>
-              <w:jc w:val="left"/>
-            </w:pPr>
-            <w:r>
-              <w:t xml:space="preserve">CRAN (R 3.3.0)</w:t>
-            </w:r>
-          </w:p>
-        </w:tc>
-      </w:tr>
-      <w:tr>
-        <w:tc>
-          <w:p>
-            <w:pPr>
-              <w:pStyle w:val="Compact"/>
-              <w:jc w:val="left"/>
-            </w:pPr>
-            <w:r>
-              <w:t xml:space="preserve">formatR</w:t>
-            </w:r>
-          </w:p>
-        </w:tc>
-        <w:tc>
-          <w:p>
-            <w:pStyle w:val="Compact"/>
-          </w:p>
-        </w:tc>
-        <w:tc>
-          <w:p>
-            <w:pPr>
-              <w:pStyle w:val="Compact"/>
-              <w:jc w:val="left"/>
-            </w:pPr>
-            <w:r>
-              <w:t xml:space="preserve">1.4</w:t>
-            </w:r>
-          </w:p>
-        </w:tc>
-        <w:tc>
-          <w:p>
-            <w:pPr>
-              <w:pStyle w:val="Compact"/>
-              <w:jc w:val="left"/>
-            </w:pPr>
-            <w:r>
-              <w:t xml:space="preserve">2016-05-09</w:t>
-            </w:r>
-          </w:p>
-        </w:tc>
-        <w:tc>
-          <w:p>
-            <w:pPr>
-              <w:pStyle w:val="Compact"/>
-              <w:jc w:val="left"/>
-            </w:pPr>
-            <w:r>
-              <w:t xml:space="preserve">CRAN (R 3.3.0)</w:t>
-            </w:r>
-          </w:p>
-        </w:tc>
-      </w:tr>
-      <w:tr>
-        <w:tc>
-          <w:p>
-            <w:pPr>
-              <w:pStyle w:val="Compact"/>
-              <w:jc w:val="left"/>
-            </w:pPr>
-            <w:r>
-              <w:t xml:space="preserve">ggbeeswarm</w:t>
-            </w:r>
-          </w:p>
-        </w:tc>
-        <w:tc>
-          <w:p>
-            <w:pPr>
-              <w:pStyle w:val="Compact"/>
-              <w:jc w:val="left"/>
-            </w:pPr>
-            <w:r>
-              <w:t xml:space="preserve">*</w:t>
-            </w:r>
-          </w:p>
-        </w:tc>
-        <w:tc>
-          <w:p>
-            <w:pPr>
-              <w:pStyle w:val="Compact"/>
-              <w:jc w:val="left"/>
-            </w:pPr>
-            <w:r>
-              <w:t xml:space="preserve">0.5.0</w:t>
-            </w:r>
-          </w:p>
-        </w:tc>
-        <w:tc>
-          <w:p>
-            <w:pPr>
-              <w:pStyle w:val="Compact"/>
-              <w:jc w:val="left"/>
-            </w:pPr>
-            <w:r>
-              <w:t xml:space="preserve">2016-02-21</w:t>
-            </w:r>
-          </w:p>
-        </w:tc>
-        <w:tc>
-          <w:p>
-            <w:pPr>
-              <w:pStyle w:val="Compact"/>
-              <w:jc w:val="left"/>
-            </w:pPr>
-            <w:r>
-              <w:t xml:space="preserve">CRAN (R 3.3.1)</w:t>
-            </w:r>
-          </w:p>
-        </w:tc>
-      </w:tr>
-      <w:tr>
-        <w:tc>
-          <w:p>
-            <w:pPr>
-              <w:pStyle w:val="Compact"/>
-              <w:jc w:val="left"/>
-            </w:pPr>
-            <w:r>
-              <w:t xml:space="preserve">ggplot2</w:t>
-            </w:r>
-          </w:p>
-        </w:tc>
-        <w:tc>
-          <w:p>
-            <w:pPr>
-              <w:pStyle w:val="Compact"/>
-              <w:jc w:val="left"/>
-            </w:pPr>
-            <w:r>
-              <w:t xml:space="preserve">*</w:t>
-            </w:r>
-          </w:p>
-        </w:tc>
-        <w:tc>
-          <w:p>
-            <w:pPr>
-              <w:pStyle w:val="Compact"/>
-              <w:jc w:val="left"/>
-            </w:pPr>
-            <w:r>
-              <w:t xml:space="preserve">2.1.0</w:t>
-            </w:r>
-          </w:p>
-        </w:tc>
-        <w:tc>
-          <w:p>
-            <w:pPr>
-              <w:pStyle w:val="Compact"/>
-              <w:jc w:val="left"/>
-            </w:pPr>
-            <w:r>
-              <w:t xml:space="preserve">2016-03-01</w:t>
-            </w:r>
-          </w:p>
-        </w:tc>
-        <w:tc>
-          <w:p>
-            <w:pPr>
-              <w:pStyle w:val="Compact"/>
-              <w:jc w:val="left"/>
-            </w:pPr>
-            <w:r>
-              <w:t xml:space="preserve">CRAN (R 3.3.1)</w:t>
-            </w:r>
-          </w:p>
-        </w:tc>
-      </w:tr>
-      <w:tr>
-        <w:tc>
-          <w:p>
-            <w:pPr>
-              <w:pStyle w:val="Compact"/>
-              <w:jc w:val="left"/>
-            </w:pPr>
-            <w:r>
-              <w:t xml:space="preserve">gtable</w:t>
-            </w:r>
-          </w:p>
-        </w:tc>
-        <w:tc>
-          <w:p>
-            <w:pStyle w:val="Compact"/>
-          </w:p>
-        </w:tc>
-        <w:tc>
-          <w:p>
-            <w:pPr>
-              <w:pStyle w:val="Compact"/>
-              <w:jc w:val="left"/>
-            </w:pPr>
-            <w:r>
-              <w:t xml:space="preserve">0.2.0</w:t>
-            </w:r>
-          </w:p>
-        </w:tc>
-        <w:tc>
-          <w:p>
-            <w:pPr>
-              <w:pStyle w:val="Compact"/>
-              <w:jc w:val="left"/>
-            </w:pPr>
-            <w:r>
-              <w:t xml:space="preserve">2016-02-26</w:t>
-            </w:r>
-          </w:p>
-        </w:tc>
-        <w:tc>
-          <w:p>
-            <w:pPr>
-              <w:pStyle w:val="Compact"/>
-              <w:jc w:val="left"/>
-            </w:pPr>
-            <w:r>
-              <w:t xml:space="preserve">CRAN (R 3.2.4)</w:t>
-            </w:r>
-          </w:p>
-        </w:tc>
-      </w:tr>
-      <w:tr>
-        <w:tc>
-          <w:p>
-            <w:pPr>
-              <w:pStyle w:val="Compact"/>
-              <w:jc w:val="left"/>
-            </w:pPr>
-            <w:r>
-              <w:t xml:space="preserve">highr</w:t>
-            </w:r>
-          </w:p>
-        </w:tc>
-        <w:tc>
-          <w:p>
-            <w:pStyle w:val="Compact"/>
-          </w:p>
-        </w:tc>
-        <w:tc>
-          <w:p>
-            <w:pPr>
-              <w:pStyle w:val="Compact"/>
-              <w:jc w:val="left"/>
-            </w:pPr>
-            <w:r>
-              <w:t xml:space="preserve">0.6</w:t>
-            </w:r>
-          </w:p>
-        </w:tc>
-        <w:tc>
-          <w:p>
-            <w:pPr>
-              <w:pStyle w:val="Compact"/>
-              <w:jc w:val="left"/>
-            </w:pPr>
-            <w:r>
-              <w:t xml:space="preserve">2016-05-09</w:t>
-            </w:r>
-          </w:p>
-        </w:tc>
-        <w:tc>
-          <w:p>
-            <w:pPr>
-              <w:pStyle w:val="Compact"/>
-              <w:jc w:val="left"/>
-            </w:pPr>
-            <w:r>
-              <w:t xml:space="preserve">CRAN (R 3.3.0)</w:t>
-            </w:r>
-          </w:p>
-        </w:tc>
-      </w:tr>
-      <w:tr>
-        <w:tc>
-          <w:p>
-            <w:pPr>
-              <w:pStyle w:val="Compact"/>
-              <w:jc w:val="left"/>
-            </w:pPr>
-            <w:r>
-              <w:t xml:space="preserve">htmltools</w:t>
-            </w:r>
-          </w:p>
-        </w:tc>
-        <w:tc>
-          <w:p>
-            <w:pStyle w:val="Compact"/>
-          </w:p>
-        </w:tc>
-        <w:tc>
-          <w:p>
-            <w:pPr>
-              <w:pStyle w:val="Compact"/>
-              <w:jc w:val="left"/>
-            </w:pPr>
-            <w:r>
-              <w:t xml:space="preserve">0.3.5</w:t>
-            </w:r>
-          </w:p>
-        </w:tc>
-        <w:tc>
-          <w:p>
-            <w:pPr>
-              <w:pStyle w:val="Compact"/>
-              <w:jc w:val="left"/>
-            </w:pPr>
-            <w:r>
-              <w:t xml:space="preserve">2016-03-21</w:t>
-            </w:r>
-          </w:p>
-        </w:tc>
-        <w:tc>
-          <w:p>
-            <w:pPr>
-              <w:pStyle w:val="Compact"/>
-              <w:jc w:val="left"/>
-            </w:pPr>
-            <w:r>
-              <w:t xml:space="preserve">CRAN (R 3.2.4)</w:t>
-            </w:r>
-          </w:p>
-        </w:tc>
-      </w:tr>
-      <w:tr>
-        <w:tc>
-          <w:p>
-            <w:pPr>
-              <w:pStyle w:val="Compact"/>
-              <w:jc w:val="left"/>
-            </w:pPr>
-            <w:r>
-              <w:t xml:space="preserve">httpuv</w:t>
-            </w:r>
-          </w:p>
-        </w:tc>
-        <w:tc>
-          <w:p>
-            <w:pStyle w:val="Compact"/>
-          </w:p>
-        </w:tc>
-        <w:tc>
-          <w:p>
-            <w:pPr>
-              <w:pStyle w:val="Compact"/>
-              <w:jc w:val="left"/>
-            </w:pPr>
-            <w:r>
-              <w:t xml:space="preserve">1.3.3</w:t>
-            </w:r>
-          </w:p>
-        </w:tc>
-        <w:tc>
-          <w:p>
-            <w:pPr>
-              <w:pStyle w:val="Compact"/>
-              <w:jc w:val="left"/>
-            </w:pPr>
-            <w:r>
-              <w:t xml:space="preserve">2015-08-04</w:t>
-            </w:r>
-          </w:p>
-        </w:tc>
-        <w:tc>
-          <w:p>
-            <w:pPr>
-              <w:pStyle w:val="Compact"/>
-              <w:jc w:val="left"/>
-            </w:pPr>
-            <w:r>
-              <w:t xml:space="preserve">CRAN (R 3.2.3)</w:t>
-            </w:r>
-          </w:p>
-        </w:tc>
-      </w:tr>
-      <w:tr>
-        <w:tc>
-          <w:p>
-            <w:pPr>
-              <w:pStyle w:val="Compact"/>
-              <w:jc w:val="left"/>
-            </w:pPr>
-            <w:r>
-              <w:t xml:space="preserve">knitr</w:t>
-            </w:r>
-          </w:p>
-        </w:tc>
-        <w:tc>
-          <w:p>
-            <w:pPr>
-              <w:pStyle w:val="Compact"/>
-              <w:jc w:val="left"/>
-            </w:pPr>
-            <w:r>
-              <w:t xml:space="preserve">*</w:t>
-            </w:r>
-          </w:p>
-        </w:tc>
-        <w:tc>
-          <w:p>
-            <w:pPr>
-              <w:pStyle w:val="Compact"/>
-              <w:jc w:val="left"/>
-            </w:pPr>
-            <w:r>
-              <w:t xml:space="preserve">1.14.5</w:t>
-            </w:r>
-          </w:p>
-        </w:tc>
-        <w:tc>
-          <w:p>
-            <w:pPr>
-              <w:pStyle w:val="Compact"/>
-              <w:jc w:val="left"/>
-            </w:pPr>
-            <w:r>
-              <w:t xml:space="preserve">2016-09-28</w:t>
-            </w:r>
-          </w:p>
-        </w:tc>
-        <w:tc>
-          <w:p>
-            <w:pPr>
-              <w:pStyle w:val="Compact"/>
-              <w:jc w:val="left"/>
-            </w:pPr>
-            <w:r>
-              <w:t xml:space="preserve">Github (</w:t>
-            </w:r>
             <w:hyperlink r:id="rId35">
-              <w:r>
-                <w:rPr>
-                  <w:rStyle w:val="Hyperlink"/>
-                </w:rPr>
-                <w:t xml:space="preserve">yihui/knitr@f5e2d9e</w:t>
-              </w:r>
-            </w:hyperlink>
-            <w:r>
-              <w:t xml:space="preserve">)</w:t>
-            </w:r>
-          </w:p>
-        </w:tc>
-      </w:tr>
-      <w:tr>
-        <w:tc>
-          <w:p>
-            <w:pPr>
-              <w:pStyle w:val="Compact"/>
-              <w:jc w:val="left"/>
-            </w:pPr>
-            <w:r>
-              <w:t xml:space="preserve">labeling</w:t>
-            </w:r>
-          </w:p>
-        </w:tc>
-        <w:tc>
-          <w:p>
-            <w:pStyle w:val="Compact"/>
-          </w:p>
-        </w:tc>
-        <w:tc>
-          <w:p>
-            <w:pPr>
-              <w:pStyle w:val="Compact"/>
-              <w:jc w:val="left"/>
-            </w:pPr>
-            <w:r>
-              <w:t xml:space="preserve">0.3</w:t>
-            </w:r>
-          </w:p>
-        </w:tc>
-        <w:tc>
-          <w:p>
-            <w:pPr>
-              <w:pStyle w:val="Compact"/>
-              <w:jc w:val="left"/>
-            </w:pPr>
-            <w:r>
-              <w:t xml:space="preserve">2014-08-23</w:t>
-            </w:r>
-          </w:p>
-        </w:tc>
-        <w:tc>
-          <w:p>
-            <w:pPr>
-              <w:pStyle w:val="Compact"/>
-              <w:jc w:val="left"/>
-            </w:pPr>
-            <w:r>
-              <w:t xml:space="preserve">CRAN (R 3.2.2)</w:t>
-            </w:r>
-          </w:p>
-        </w:tc>
-      </w:tr>
-      <w:tr>
-        <w:tc>
-          <w:p>
-            <w:pPr>
-              <w:pStyle w:val="Compact"/>
-              <w:jc w:val="left"/>
-            </w:pPr>
-            <w:r>
-              <w:t xml:space="preserve">lazyeval</w:t>
-            </w:r>
-          </w:p>
-        </w:tc>
-        <w:tc>
-          <w:p>
-            <w:pStyle w:val="Compact"/>
-          </w:p>
-        </w:tc>
-        <w:tc>
-          <w:p>
-            <w:pPr>
-              <w:pStyle w:val="Compact"/>
-              <w:jc w:val="left"/>
-            </w:pPr>
-            <w:r>
-              <w:t xml:space="preserve">0.2.0</w:t>
-            </w:r>
-          </w:p>
-        </w:tc>
-        <w:tc>
-          <w:p>
-            <w:pPr>
-              <w:pStyle w:val="Compact"/>
-              <w:jc w:val="left"/>
-            </w:pPr>
-            <w:r>
-              <w:t xml:space="preserve">2016-06-12</w:t>
-            </w:r>
-          </w:p>
-        </w:tc>
-        <w:tc>
-          <w:p>
-            <w:pPr>
-              <w:pStyle w:val="Compact"/>
-              <w:jc w:val="left"/>
-            </w:pPr>
-            <w:r>
-              <w:t xml:space="preserve">CRAN (R 3.3.0)</w:t>
-            </w:r>
-          </w:p>
-        </w:tc>
-      </w:tr>
-      <w:tr>
-        <w:tc>
-          <w:p>
-            <w:pPr>
-              <w:pStyle w:val="Compact"/>
-              <w:jc w:val="left"/>
-            </w:pPr>
-            <w:r>
-              <w:t xml:space="preserve">magrittr</w:t>
-            </w:r>
-          </w:p>
-        </w:tc>
-        <w:tc>
-          <w:p>
-            <w:pStyle w:val="Compact"/>
-          </w:p>
-        </w:tc>
-        <w:tc>
-          <w:p>
-            <w:pPr>
-              <w:pStyle w:val="Compact"/>
-              <w:jc w:val="left"/>
-            </w:pPr>
-            <w:r>
-              <w:t xml:space="preserve">1.5</w:t>
-            </w:r>
-          </w:p>
-        </w:tc>
-        <w:tc>
-          <w:p>
-            <w:pPr>
-              <w:pStyle w:val="Compact"/>
-              <w:jc w:val="left"/>
-            </w:pPr>
-            <w:r>
-              <w:t xml:space="preserve">2014-11-22</w:t>
-            </w:r>
-          </w:p>
-        </w:tc>
-        <w:tc>
-          <w:p>
-            <w:pPr>
-              <w:pStyle w:val="Compact"/>
-              <w:jc w:val="left"/>
-            </w:pPr>
-            <w:r>
-              <w:t xml:space="preserve">CRAN (R 3.3.1)</w:t>
-            </w:r>
-          </w:p>
-        </w:tc>
-      </w:tr>
-      <w:tr>
-        <w:tc>
-          <w:p>
-            <w:pPr>
-              <w:pStyle w:val="Compact"/>
-              <w:jc w:val="left"/>
-            </w:pPr>
-            <w:r>
-              <w:t xml:space="preserve">memoise</w:t>
-            </w:r>
-          </w:p>
-        </w:tc>
-        <w:tc>
-          <w:p>
-            <w:pStyle w:val="Compact"/>
-          </w:p>
-        </w:tc>
-        <w:tc>
-          <w:p>
-            <w:pPr>
-              <w:pStyle w:val="Compact"/>
-              <w:jc w:val="left"/>
-            </w:pPr>
-            <w:r>
-              <w:t xml:space="preserve">1.0.0</w:t>
-            </w:r>
-          </w:p>
-        </w:tc>
-        <w:tc>
-          <w:p>
-            <w:pPr>
-              <w:pStyle w:val="Compact"/>
-              <w:jc w:val="left"/>
-            </w:pPr>
-            <w:r>
-              <w:t xml:space="preserve">2016-01-29</w:t>
-            </w:r>
-          </w:p>
-        </w:tc>
-        <w:tc>
-          <w:p>
-            <w:pPr>
-              <w:pStyle w:val="Compact"/>
-              <w:jc w:val="left"/>
-            </w:pPr>
-            <w:r>
-              <w:t xml:space="preserve">CRAN (R 3.2.5)</w:t>
-            </w:r>
-          </w:p>
-        </w:tc>
-      </w:tr>
-      <w:tr>
-        <w:tc>
-          <w:p>
-            <w:pPr>
-              <w:pStyle w:val="Compact"/>
-              <w:jc w:val="left"/>
-            </w:pPr>
-            <w:r>
-              <w:t xml:space="preserve">mime</w:t>
-            </w:r>
-          </w:p>
-        </w:tc>
-        <w:tc>
-          <w:p>
-            <w:pStyle w:val="Compact"/>
-          </w:p>
-        </w:tc>
-        <w:tc>
-          <w:p>
-            <w:pPr>
-              <w:pStyle w:val="Compact"/>
-              <w:jc w:val="left"/>
-            </w:pPr>
-            <w:r>
-              <w:t xml:space="preserve">0.5</w:t>
-            </w:r>
-          </w:p>
-        </w:tc>
-        <w:tc>
-          <w:p>
-            <w:pPr>
-              <w:pStyle w:val="Compact"/>
-              <w:jc w:val="left"/>
-            </w:pPr>
-            <w:r>
-              <w:t xml:space="preserve">2016-07-07</w:t>
-            </w:r>
-          </w:p>
-        </w:tc>
-        <w:tc>
-          <w:p>
-            <w:pPr>
-              <w:pStyle w:val="Compact"/>
-              <w:jc w:val="left"/>
-            </w:pPr>
-            <w:r>
-              <w:t xml:space="preserve">CRAN (R 3.3.1)</w:t>
-            </w:r>
-          </w:p>
-        </w:tc>
-      </w:tr>
-      <w:tr>
-        <w:tc>
-          <w:p>
-            <w:pPr>
-              <w:pStyle w:val="Compact"/>
-              <w:jc w:val="left"/>
-            </w:pPr>
-            <w:r>
-              <w:t xml:space="preserve">miniUI</w:t>
-            </w:r>
-          </w:p>
-        </w:tc>
-        <w:tc>
-          <w:p>
-            <w:pStyle w:val="Compact"/>
-          </w:p>
-        </w:tc>
-        <w:tc>
-          <w:p>
-            <w:pPr>
-              <w:pStyle w:val="Compact"/>
-              <w:jc w:val="left"/>
-            </w:pPr>
-            <w:r>
-              <w:t xml:space="preserve">0.1.1</w:t>
-            </w:r>
-          </w:p>
-        </w:tc>
-        <w:tc>
-          <w:p>
-            <w:pPr>
-              <w:pStyle w:val="Compact"/>
-              <w:jc w:val="left"/>
-            </w:pPr>
-            <w:r>
-              <w:t xml:space="preserve">2016-01-15</w:t>
-            </w:r>
-          </w:p>
-        </w:tc>
-        <w:tc>
-          <w:p>
-            <w:pPr>
-              <w:pStyle w:val="Compact"/>
-              <w:jc w:val="left"/>
-            </w:pPr>
-            <w:r>
-              <w:t xml:space="preserve">CRAN (R 3.2.4)</w:t>
-            </w:r>
-          </w:p>
-        </w:tc>
-      </w:tr>
-      <w:tr>
-        <w:tc>
-          <w:p>
-            <w:pPr>
-              <w:pStyle w:val="Compact"/>
-              <w:jc w:val="left"/>
-            </w:pPr>
-            <w:r>
-              <w:t xml:space="preserve">munsell</w:t>
-            </w:r>
-          </w:p>
-        </w:tc>
-        <w:tc>
-          <w:p>
-            <w:pStyle w:val="Compact"/>
-          </w:p>
-        </w:tc>
-        <w:tc>
-          <w:p>
-            <w:pPr>
-              <w:pStyle w:val="Compact"/>
-              <w:jc w:val="left"/>
-            </w:pPr>
-            <w:r>
-              <w:t xml:space="preserve">0.4.3</w:t>
-            </w:r>
-          </w:p>
-        </w:tc>
-        <w:tc>
-          <w:p>
-            <w:pPr>
-              <w:pStyle w:val="Compact"/>
-              <w:jc w:val="left"/>
-            </w:pPr>
-            <w:r>
-              <w:t xml:space="preserve">2016-02-13</w:t>
-            </w:r>
-          </w:p>
-        </w:tc>
-        <w:tc>
-          <w:p>
-            <w:pPr>
-              <w:pStyle w:val="Compact"/>
-              <w:jc w:val="left"/>
-            </w:pPr>
-            <w:r>
-              <w:t xml:space="preserve">CRAN (R 3.2.4)</w:t>
-            </w:r>
-          </w:p>
-        </w:tc>
-      </w:tr>
-      <w:tr>
-        <w:tc>
-          <w:p>
-            <w:pPr>
-              <w:pStyle w:val="Compact"/>
-              <w:jc w:val="left"/>
-            </w:pPr>
-            <w:r>
-              <w:t xml:space="preserve">plyr</w:t>
-            </w:r>
-          </w:p>
-        </w:tc>
-        <w:tc>
-          <w:p>
-            <w:pPr>
-              <w:pStyle w:val="Compact"/>
-              <w:jc w:val="left"/>
-            </w:pPr>
-            <w:r>
-              <w:t xml:space="preserve">*</w:t>
-            </w:r>
-          </w:p>
-        </w:tc>
-        <w:tc>
-          <w:p>
-            <w:pPr>
-              <w:pStyle w:val="Compact"/>
-              <w:jc w:val="left"/>
-            </w:pPr>
-            <w:r>
-              <w:t xml:space="preserve">1.8.4</w:t>
-            </w:r>
-          </w:p>
-        </w:tc>
-        <w:tc>
-          <w:p>
-            <w:pPr>
-              <w:pStyle w:val="Compact"/>
-              <w:jc w:val="left"/>
-            </w:pPr>
-            <w:r>
-              <w:t xml:space="preserve">2016-06-08</w:t>
-            </w:r>
-          </w:p>
-        </w:tc>
-        <w:tc>
-          <w:p>
-            <w:pPr>
-              <w:pStyle w:val="Compact"/>
-              <w:jc w:val="left"/>
-            </w:pPr>
-            <w:r>
-              <w:t xml:space="preserve">CRAN (R 3.3.1)</w:t>
-            </w:r>
-          </w:p>
-        </w:tc>
-      </w:tr>
-      <w:tr>
-        <w:tc>
-          <w:p>
-            <w:pPr>
-              <w:pStyle w:val="Compact"/>
-              <w:jc w:val="left"/>
-            </w:pPr>
-            <w:r>
-              <w:t xml:space="preserve">purrr</w:t>
-            </w:r>
-          </w:p>
-        </w:tc>
-        <w:tc>
-          <w:p>
-            <w:pPr>
-              <w:pStyle w:val="Compact"/>
-              <w:jc w:val="left"/>
-            </w:pPr>
-            <w:r>
-              <w:t xml:space="preserve">*</w:t>
-            </w:r>
-          </w:p>
-        </w:tc>
-        <w:tc>
-          <w:p>
-            <w:pPr>
-              <w:pStyle w:val="Compact"/>
-              <w:jc w:val="left"/>
-            </w:pPr>
-            <w:r>
-              <w:t xml:space="preserve">0.2.2</w:t>
-            </w:r>
-          </w:p>
-        </w:tc>
-        <w:tc>
-          <w:p>
-            <w:pPr>
-              <w:pStyle w:val="Compact"/>
-              <w:jc w:val="left"/>
-            </w:pPr>
-            <w:r>
-              <w:t xml:space="preserve">2016-06-18</w:t>
-            </w:r>
-          </w:p>
-        </w:tc>
-        <w:tc>
-          <w:p>
-            <w:pPr>
-              <w:pStyle w:val="Compact"/>
-              <w:jc w:val="left"/>
-            </w:pPr>
-            <w:r>
-              <w:t xml:space="preserve">CRAN (R 3.3.1)</w:t>
-            </w:r>
-          </w:p>
-        </w:tc>
-      </w:tr>
-      <w:tr>
-        <w:tc>
-          <w:p>
-            <w:pPr>
-              <w:pStyle w:val="Compact"/>
-              <w:jc w:val="left"/>
-            </w:pPr>
-            <w:r>
-              <w:t xml:space="preserve">R6</w:t>
-            </w:r>
-          </w:p>
-        </w:tc>
-        <w:tc>
-          <w:p>
-            <w:pStyle w:val="Compact"/>
-          </w:p>
-        </w:tc>
-        <w:tc>
-          <w:p>
-            <w:pPr>
-              <w:pStyle w:val="Compact"/>
-              <w:jc w:val="left"/>
-            </w:pPr>
-            <w:r>
-              <w:t xml:space="preserve">2.1.3</w:t>
-            </w:r>
-          </w:p>
-        </w:tc>
-        <w:tc>
-          <w:p>
-            <w:pPr>
-              <w:pStyle w:val="Compact"/>
-              <w:jc w:val="left"/>
-            </w:pPr>
-            <w:r>
-              <w:t xml:space="preserve">2016-08-19</w:t>
-            </w:r>
-          </w:p>
-        </w:tc>
-        <w:tc>
-          <w:p>
-            <w:pPr>
-              <w:pStyle w:val="Compact"/>
-              <w:jc w:val="left"/>
-            </w:pPr>
-            <w:r>
-              <w:t xml:space="preserve">CRAN (R 3.3.1)</w:t>
-            </w:r>
-          </w:p>
-        </w:tc>
-      </w:tr>
-      <w:tr>
-        <w:tc>
-          <w:p>
-            <w:pPr>
-              <w:pStyle w:val="Compact"/>
-              <w:jc w:val="left"/>
-            </w:pPr>
-            <w:r>
-              <w:t xml:space="preserve">Rcpp</w:t>
-            </w:r>
-          </w:p>
-        </w:tc>
-        <w:tc>
-          <w:p>
-            <w:pStyle w:val="Compact"/>
-          </w:p>
-        </w:tc>
-        <w:tc>
-          <w:p>
-            <w:pPr>
-              <w:pStyle w:val="Compact"/>
-              <w:jc w:val="left"/>
-            </w:pPr>
-            <w:r>
-              <w:t xml:space="preserve">0.12.7</w:t>
-            </w:r>
-          </w:p>
-        </w:tc>
-        <w:tc>
-          <w:p>
-            <w:pPr>
-              <w:pStyle w:val="Compact"/>
-              <w:jc w:val="left"/>
-            </w:pPr>
-            <w:r>
-              <w:t xml:space="preserve">2016-09-05</w:t>
-            </w:r>
-          </w:p>
-        </w:tc>
-        <w:tc>
-          <w:p>
-            <w:pPr>
-              <w:pStyle w:val="Compact"/>
-              <w:jc w:val="left"/>
-            </w:pPr>
-            <w:r>
-              <w:t xml:space="preserve">CRAN (R 3.3.1)</w:t>
-            </w:r>
-          </w:p>
-        </w:tc>
-      </w:tr>
-      <w:tr>
-        <w:tc>
-          <w:p>
-            <w:pPr>
-              <w:pStyle w:val="Compact"/>
-              <w:jc w:val="left"/>
-            </w:pPr>
-            <w:r>
-              <w:t xml:space="preserve">readr</w:t>
-            </w:r>
-          </w:p>
-        </w:tc>
-        <w:tc>
-          <w:p>
-            <w:pPr>
-              <w:pStyle w:val="Compact"/>
-              <w:jc w:val="left"/>
-            </w:pPr>
-            <w:r>
-              <w:t xml:space="preserve">*</w:t>
-            </w:r>
-          </w:p>
-        </w:tc>
-        <w:tc>
-          <w:p>
-            <w:pPr>
-              <w:pStyle w:val="Compact"/>
-              <w:jc w:val="left"/>
-            </w:pPr>
-            <w:r>
-              <w:t xml:space="preserve">1.0.0</w:t>
-            </w:r>
-          </w:p>
-        </w:tc>
-        <w:tc>
-          <w:p>
-            <w:pPr>
-              <w:pStyle w:val="Compact"/>
-              <w:jc w:val="left"/>
-            </w:pPr>
-            <w:r>
-              <w:t xml:space="preserve">2016-08-03</w:t>
-            </w:r>
-          </w:p>
-        </w:tc>
-        <w:tc>
-          <w:p>
-            <w:pPr>
-              <w:pStyle w:val="Compact"/>
-              <w:jc w:val="left"/>
-            </w:pPr>
-            <w:r>
-              <w:t xml:space="preserve">CRAN (R 3.3.1)</w:t>
-            </w:r>
-          </w:p>
-        </w:tc>
-      </w:tr>
-      <w:tr>
-        <w:tc>
-          <w:p>
-            <w:pPr>
-              <w:pStyle w:val="Compact"/>
-              <w:jc w:val="left"/>
-            </w:pPr>
-            <w:r>
-              <w:t xml:space="preserve">readxl</w:t>
-            </w:r>
-          </w:p>
-        </w:tc>
-        <w:tc>
-          <w:p>
-            <w:pPr>
-              <w:pStyle w:val="Compact"/>
-              <w:jc w:val="left"/>
-            </w:pPr>
-            <w:r>
-              <w:t xml:space="preserve">*</w:t>
-            </w:r>
-          </w:p>
-        </w:tc>
-        <w:tc>
-          <w:p>
-            <w:pPr>
-              <w:pStyle w:val="Compact"/>
-              <w:jc w:val="left"/>
-            </w:pPr>
-            <w:r>
-              <w:t xml:space="preserve">0.1.1</w:t>
-            </w:r>
-          </w:p>
-        </w:tc>
-        <w:tc>
-          <w:p>
-            <w:pPr>
-              <w:pStyle w:val="Compact"/>
-              <w:jc w:val="left"/>
-            </w:pPr>
-            <w:r>
-              <w:t xml:space="preserve">2016-03-28</w:t>
-            </w:r>
-          </w:p>
-        </w:tc>
-        <w:tc>
-          <w:p>
-            <w:pPr>
-              <w:pStyle w:val="Compact"/>
-              <w:jc w:val="left"/>
-            </w:pPr>
-            <w:r>
-              <w:t xml:space="preserve">CRAN (R 3.3.1)</w:t>
-            </w:r>
-          </w:p>
-        </w:tc>
-      </w:tr>
-      <w:tr>
-        <w:tc>
-          <w:p>
-            <w:pPr>
-              <w:pStyle w:val="Compact"/>
-              <w:jc w:val="left"/>
-            </w:pPr>
-            <w:r>
-              <w:t xml:space="preserve">rmarkdown</w:t>
-            </w:r>
-          </w:p>
-        </w:tc>
-        <w:tc>
-          <w:p>
-            <w:pStyle w:val="Compact"/>
-          </w:p>
-        </w:tc>
-        <w:tc>
-          <w:p>
-            <w:pPr>
-              <w:pStyle w:val="Compact"/>
-              <w:jc w:val="left"/>
-            </w:pPr>
-            <w:r>
-              <w:t xml:space="preserve">1.0.9013</w:t>
-            </w:r>
-          </w:p>
-        </w:tc>
-        <w:tc>
-          <w:p>
-            <w:pPr>
-              <w:pStyle w:val="Compact"/>
-              <w:jc w:val="left"/>
-            </w:pPr>
-            <w:r>
-              <w:t xml:space="preserve">2016-09-16</w:t>
-            </w:r>
-          </w:p>
-        </w:tc>
-        <w:tc>
-          <w:p>
-            <w:pPr>
-              <w:pStyle w:val="Compact"/>
-              <w:jc w:val="left"/>
-            </w:pPr>
-            <w:r>
-              <w:t xml:space="preserve">Github (</w:t>
-            </w:r>
-            <w:hyperlink r:id="rId36">
               <w:r>
                 <w:rPr>
                   <w:rStyle w:val="Hyperlink"/>
@@ -3073,7 +2858,7 @@
               <w:jc w:val="left"/>
             </w:pPr>
             <w:r>
-              <w:t xml:space="preserve">rstudioapi</w:t>
+              <w:t xml:space="preserve">scales</w:t>
             </w:r>
           </w:p>
         </w:tc>
@@ -3089,53 +2874,42 @@
               <w:jc w:val="left"/>
             </w:pPr>
             <w:r>
-              <w:t xml:space="preserve">0.6</w:t>
-            </w:r>
-          </w:p>
-        </w:tc>
-        <w:tc>
-          <w:p>
-            <w:pPr>
-              <w:pStyle w:val="Compact"/>
-              <w:jc w:val="left"/>
-            </w:pPr>
-            <w:r>
-              <w:t xml:space="preserve">2016-07-12</w:t>
-            </w:r>
-          </w:p>
-        </w:tc>
-        <w:tc>
-          <w:p>
-            <w:pPr>
-              <w:pStyle w:val="Compact"/>
-              <w:jc w:val="left"/>
-            </w:pPr>
-            <w:r>
-              <w:t xml:space="preserve">Github (</w:t>
-            </w:r>
-            <w:hyperlink r:id="rId37">
-              <w:r>
-                <w:rPr>
-                  <w:rStyle w:val="Hyperlink"/>
-                </w:rPr>
-                <w:t xml:space="preserve">rstudio/rstudioapi@55d3200</w:t>
-              </w:r>
-            </w:hyperlink>
-            <w:r>
-              <w:t xml:space="preserve">)</w:t>
-            </w:r>
-          </w:p>
-        </w:tc>
-      </w:tr>
-      <w:tr>
-        <w:tc>
-          <w:p>
-            <w:pPr>
-              <w:pStyle w:val="Compact"/>
-              <w:jc w:val="left"/>
-            </w:pPr>
-            <w:r>
-              <w:t xml:space="preserve">scales</w:t>
+              <w:t xml:space="preserve">0.4.1</w:t>
+            </w:r>
+          </w:p>
+        </w:tc>
+        <w:tc>
+          <w:p>
+            <w:pPr>
+              <w:pStyle w:val="Compact"/>
+              <w:jc w:val="left"/>
+            </w:pPr>
+            <w:r>
+              <w:t xml:space="preserve">2016-11-09</w:t>
+            </w:r>
+          </w:p>
+        </w:tc>
+        <w:tc>
+          <w:p>
+            <w:pPr>
+              <w:pStyle w:val="Compact"/>
+              <w:jc w:val="left"/>
+            </w:pPr>
+            <w:r>
+              <w:t xml:space="preserve">CRAN (R 3.3.2)</w:t>
+            </w:r>
+          </w:p>
+        </w:tc>
+      </w:tr>
+      <w:tr>
+        <w:tc>
+          <w:p>
+            <w:pPr>
+              <w:pStyle w:val="Compact"/>
+              <w:jc w:val="left"/>
+            </w:pPr>
+            <w:r>
+              <w:t xml:space="preserve">stringi</w:t>
             </w:r>
           </w:p>
         </w:tc>
@@ -3151,42 +2925,42 @@
               <w:jc w:val="left"/>
             </w:pPr>
             <w:r>
-              <w:t xml:space="preserve">0.4.0</w:t>
-            </w:r>
-          </w:p>
-        </w:tc>
-        <w:tc>
-          <w:p>
-            <w:pPr>
-              <w:pStyle w:val="Compact"/>
-              <w:jc w:val="left"/>
-            </w:pPr>
-            <w:r>
-              <w:t xml:space="preserve">2016-02-26</w:t>
-            </w:r>
-          </w:p>
-        </w:tc>
-        <w:tc>
-          <w:p>
-            <w:pPr>
-              <w:pStyle w:val="Compact"/>
-              <w:jc w:val="left"/>
-            </w:pPr>
-            <w:r>
-              <w:t xml:space="preserve">CRAN (R 3.3.1)</w:t>
-            </w:r>
-          </w:p>
-        </w:tc>
-      </w:tr>
-      <w:tr>
-        <w:tc>
-          <w:p>
-            <w:pPr>
-              <w:pStyle w:val="Compact"/>
-              <w:jc w:val="left"/>
-            </w:pPr>
-            <w:r>
-              <w:t xml:space="preserve">shiny</w:t>
+              <w:t xml:space="preserve">1.1.2</w:t>
+            </w:r>
+          </w:p>
+        </w:tc>
+        <w:tc>
+          <w:p>
+            <w:pPr>
+              <w:pStyle w:val="Compact"/>
+              <w:jc w:val="left"/>
+            </w:pPr>
+            <w:r>
+              <w:t xml:space="preserve">2016-10-01</w:t>
+            </w:r>
+          </w:p>
+        </w:tc>
+        <w:tc>
+          <w:p>
+            <w:pPr>
+              <w:pStyle w:val="Compact"/>
+              <w:jc w:val="left"/>
+            </w:pPr>
+            <w:r>
+              <w:t xml:space="preserve">CRAN (R 3.3.2)</w:t>
+            </w:r>
+          </w:p>
+        </w:tc>
+      </w:tr>
+      <w:tr>
+        <w:tc>
+          <w:p>
+            <w:pPr>
+              <w:pStyle w:val="Compact"/>
+              <w:jc w:val="left"/>
+            </w:pPr>
+            <w:r>
+              <w:t xml:space="preserve">stringr</w:t>
             </w:r>
           </w:p>
         </w:tc>
@@ -3202,42 +2976,213 @@
               <w:jc w:val="left"/>
             </w:pPr>
             <w:r>
-              <w:t xml:space="preserve">0.13.2</w:t>
-            </w:r>
-          </w:p>
-        </w:tc>
-        <w:tc>
-          <w:p>
-            <w:pPr>
-              <w:pStyle w:val="Compact"/>
-              <w:jc w:val="left"/>
-            </w:pPr>
-            <w:r>
-              <w:t xml:space="preserve">2016-03-28</w:t>
-            </w:r>
-          </w:p>
-        </w:tc>
-        <w:tc>
-          <w:p>
-            <w:pPr>
-              <w:pStyle w:val="Compact"/>
-              <w:jc w:val="left"/>
-            </w:pPr>
-            <w:r>
-              <w:t xml:space="preserve">CRAN (R 3.2.4)</w:t>
-            </w:r>
-          </w:p>
-        </w:tc>
-      </w:tr>
-      <w:tr>
-        <w:tc>
-          <w:p>
-            <w:pPr>
-              <w:pStyle w:val="Compact"/>
-              <w:jc w:val="left"/>
-            </w:pPr>
-            <w:r>
-              <w:t xml:space="preserve">stringi</w:t>
+              <w:t xml:space="preserve">1.1.0</w:t>
+            </w:r>
+          </w:p>
+        </w:tc>
+        <w:tc>
+          <w:p>
+            <w:pPr>
+              <w:pStyle w:val="Compact"/>
+              <w:jc w:val="left"/>
+            </w:pPr>
+            <w:r>
+              <w:t xml:space="preserve">2016-08-19</w:t>
+            </w:r>
+          </w:p>
+        </w:tc>
+        <w:tc>
+          <w:p>
+            <w:pPr>
+              <w:pStyle w:val="Compact"/>
+              <w:jc w:val="left"/>
+            </w:pPr>
+            <w:r>
+              <w:t xml:space="preserve">CRAN (R 3.3.2)</w:t>
+            </w:r>
+          </w:p>
+        </w:tc>
+      </w:tr>
+      <w:tr>
+        <w:tc>
+          <w:p>
+            <w:pPr>
+              <w:pStyle w:val="Compact"/>
+              <w:jc w:val="left"/>
+            </w:pPr>
+            <w:r>
+              <w:t xml:space="preserve">tibble</w:t>
+            </w:r>
+          </w:p>
+        </w:tc>
+        <w:tc>
+          <w:p>
+            <w:pPr>
+              <w:pStyle w:val="Compact"/>
+              <w:jc w:val="left"/>
+            </w:pPr>
+            <w:r>
+              <w:t xml:space="preserve">*</w:t>
+            </w:r>
+          </w:p>
+        </w:tc>
+        <w:tc>
+          <w:p>
+            <w:pPr>
+              <w:pStyle w:val="Compact"/>
+              <w:jc w:val="left"/>
+            </w:pPr>
+            <w:r>
+              <w:t xml:space="preserve">1.2</w:t>
+            </w:r>
+          </w:p>
+        </w:tc>
+        <w:tc>
+          <w:p>
+            <w:pPr>
+              <w:pStyle w:val="Compact"/>
+              <w:jc w:val="left"/>
+            </w:pPr>
+            <w:r>
+              <w:t xml:space="preserve">2016-08-26</w:t>
+            </w:r>
+          </w:p>
+        </w:tc>
+        <w:tc>
+          <w:p>
+            <w:pPr>
+              <w:pStyle w:val="Compact"/>
+              <w:jc w:val="left"/>
+            </w:pPr>
+            <w:r>
+              <w:t xml:space="preserve">CRAN (R 3.3.2)</w:t>
+            </w:r>
+          </w:p>
+        </w:tc>
+      </w:tr>
+      <w:tr>
+        <w:tc>
+          <w:p>
+            <w:pPr>
+              <w:pStyle w:val="Compact"/>
+              <w:jc w:val="left"/>
+            </w:pPr>
+            <w:r>
+              <w:t xml:space="preserve">tidyr</w:t>
+            </w:r>
+          </w:p>
+        </w:tc>
+        <w:tc>
+          <w:p>
+            <w:pPr>
+              <w:pStyle w:val="Compact"/>
+              <w:jc w:val="left"/>
+            </w:pPr>
+            <w:r>
+              <w:t xml:space="preserve">*</w:t>
+            </w:r>
+          </w:p>
+        </w:tc>
+        <w:tc>
+          <w:p>
+            <w:pPr>
+              <w:pStyle w:val="Compact"/>
+              <w:jc w:val="left"/>
+            </w:pPr>
+            <w:r>
+              <w:t xml:space="preserve">0.6.0</w:t>
+            </w:r>
+          </w:p>
+        </w:tc>
+        <w:tc>
+          <w:p>
+            <w:pPr>
+              <w:pStyle w:val="Compact"/>
+              <w:jc w:val="left"/>
+            </w:pPr>
+            <w:r>
+              <w:t xml:space="preserve">2016-08-12</w:t>
+            </w:r>
+          </w:p>
+        </w:tc>
+        <w:tc>
+          <w:p>
+            <w:pPr>
+              <w:pStyle w:val="Compact"/>
+              <w:jc w:val="left"/>
+            </w:pPr>
+            <w:r>
+              <w:t xml:space="preserve">CRAN (R 3.3.2)</w:t>
+            </w:r>
+          </w:p>
+        </w:tc>
+      </w:tr>
+      <w:tr>
+        <w:tc>
+          <w:p>
+            <w:pPr>
+              <w:pStyle w:val="Compact"/>
+              <w:jc w:val="left"/>
+            </w:pPr>
+            <w:r>
+              <w:t xml:space="preserve">tidyverse</w:t>
+            </w:r>
+          </w:p>
+        </w:tc>
+        <w:tc>
+          <w:p>
+            <w:pPr>
+              <w:pStyle w:val="Compact"/>
+              <w:jc w:val="left"/>
+            </w:pPr>
+            <w:r>
+              <w:t xml:space="preserve">*</w:t>
+            </w:r>
+          </w:p>
+        </w:tc>
+        <w:tc>
+          <w:p>
+            <w:pPr>
+              <w:pStyle w:val="Compact"/>
+              <w:jc w:val="left"/>
+            </w:pPr>
+            <w:r>
+              <w:t xml:space="preserve">1.0.0</w:t>
+            </w:r>
+          </w:p>
+        </w:tc>
+        <w:tc>
+          <w:p>
+            <w:pPr>
+              <w:pStyle w:val="Compact"/>
+              <w:jc w:val="left"/>
+            </w:pPr>
+            <w:r>
+              <w:t xml:space="preserve">2016-09-09</w:t>
+            </w:r>
+          </w:p>
+        </w:tc>
+        <w:tc>
+          <w:p>
+            <w:pPr>
+              <w:pStyle w:val="Compact"/>
+              <w:jc w:val="left"/>
+            </w:pPr>
+            <w:r>
+              <w:t xml:space="preserve">CRAN (R 3.3.2)</w:t>
+            </w:r>
+          </w:p>
+        </w:tc>
+      </w:tr>
+      <w:tr>
+        <w:tc>
+          <w:p>
+            <w:pPr>
+              <w:pStyle w:val="Compact"/>
+              <w:jc w:val="left"/>
+            </w:pPr>
+            <w:r>
+              <w:t xml:space="preserve">vipor</w:t>
             </w:r>
           </w:p>
         </w:tc>
@@ -3253,42 +3198,42 @@
               <w:jc w:val="left"/>
             </w:pPr>
             <w:r>
-              <w:t xml:space="preserve">1.1.1</w:t>
-            </w:r>
-          </w:p>
-        </w:tc>
-        <w:tc>
-          <w:p>
-            <w:pPr>
-              <w:pStyle w:val="Compact"/>
-              <w:jc w:val="left"/>
-            </w:pPr>
-            <w:r>
-              <w:t xml:space="preserve">2016-05-27</w:t>
-            </w:r>
-          </w:p>
-        </w:tc>
-        <w:tc>
-          <w:p>
-            <w:pPr>
-              <w:pStyle w:val="Compact"/>
-              <w:jc w:val="left"/>
-            </w:pPr>
-            <w:r>
-              <w:t xml:space="preserve">CRAN (R 3.3.0)</w:t>
-            </w:r>
-          </w:p>
-        </w:tc>
-      </w:tr>
-      <w:tr>
-        <w:tc>
-          <w:p>
-            <w:pPr>
-              <w:pStyle w:val="Compact"/>
-              <w:jc w:val="left"/>
-            </w:pPr>
-            <w:r>
-              <w:t xml:space="preserve">stringr</w:t>
+              <w:t xml:space="preserve">0.4.4</w:t>
+            </w:r>
+          </w:p>
+        </w:tc>
+        <w:tc>
+          <w:p>
+            <w:pPr>
+              <w:pStyle w:val="Compact"/>
+              <w:jc w:val="left"/>
+            </w:pPr>
+            <w:r>
+              <w:t xml:space="preserve">2016-10-05</w:t>
+            </w:r>
+          </w:p>
+        </w:tc>
+        <w:tc>
+          <w:p>
+            <w:pPr>
+              <w:pStyle w:val="Compact"/>
+              <w:jc w:val="left"/>
+            </w:pPr>
+            <w:r>
+              <w:t xml:space="preserve">CRAN (R 3.3.2)</w:t>
+            </w:r>
+          </w:p>
+        </w:tc>
+      </w:tr>
+      <w:tr>
+        <w:tc>
+          <w:p>
+            <w:pPr>
+              <w:pStyle w:val="Compact"/>
+              <w:jc w:val="left"/>
+            </w:pPr>
+            <w:r>
+              <w:t xml:space="preserve">withr</w:t>
             </w:r>
           </w:p>
         </w:tc>
@@ -3304,213 +3249,42 @@
               <w:jc w:val="left"/>
             </w:pPr>
             <w:r>
-              <w:t xml:space="preserve">1.1.0</w:t>
-            </w:r>
-          </w:p>
-        </w:tc>
-        <w:tc>
-          <w:p>
-            <w:pPr>
-              <w:pStyle w:val="Compact"/>
-              <w:jc w:val="left"/>
-            </w:pPr>
-            <w:r>
-              <w:t xml:space="preserve">2016-08-19</w:t>
-            </w:r>
-          </w:p>
-        </w:tc>
-        <w:tc>
-          <w:p>
-            <w:pPr>
-              <w:pStyle w:val="Compact"/>
-              <w:jc w:val="left"/>
-            </w:pPr>
-            <w:r>
-              <w:t xml:space="preserve">CRAN (R 3.3.1)</w:t>
-            </w:r>
-          </w:p>
-        </w:tc>
-      </w:tr>
-      <w:tr>
-        <w:tc>
-          <w:p>
-            <w:pPr>
-              <w:pStyle w:val="Compact"/>
-              <w:jc w:val="left"/>
-            </w:pPr>
-            <w:r>
-              <w:t xml:space="preserve">tibble</w:t>
-            </w:r>
-          </w:p>
-        </w:tc>
-        <w:tc>
-          <w:p>
-            <w:pPr>
-              <w:pStyle w:val="Compact"/>
-              <w:jc w:val="left"/>
-            </w:pPr>
-            <w:r>
-              <w:t xml:space="preserve">*</w:t>
-            </w:r>
-          </w:p>
-        </w:tc>
-        <w:tc>
-          <w:p>
-            <w:pPr>
-              <w:pStyle w:val="Compact"/>
-              <w:jc w:val="left"/>
-            </w:pPr>
-            <w:r>
-              <w:t xml:space="preserve">1.2</w:t>
-            </w:r>
-          </w:p>
-        </w:tc>
-        <w:tc>
-          <w:p>
-            <w:pPr>
-              <w:pStyle w:val="Compact"/>
-              <w:jc w:val="left"/>
-            </w:pPr>
-            <w:r>
-              <w:t xml:space="preserve">2016-08-26</w:t>
-            </w:r>
-          </w:p>
-        </w:tc>
-        <w:tc>
-          <w:p>
-            <w:pPr>
-              <w:pStyle w:val="Compact"/>
-              <w:jc w:val="left"/>
-            </w:pPr>
-            <w:r>
-              <w:t xml:space="preserve">CRAN (R 3.3.1)</w:t>
-            </w:r>
-          </w:p>
-        </w:tc>
-      </w:tr>
-      <w:tr>
-        <w:tc>
-          <w:p>
-            <w:pPr>
-              <w:pStyle w:val="Compact"/>
-              <w:jc w:val="left"/>
-            </w:pPr>
-            <w:r>
-              <w:t xml:space="preserve">tidyr</w:t>
-            </w:r>
-          </w:p>
-        </w:tc>
-        <w:tc>
-          <w:p>
-            <w:pPr>
-              <w:pStyle w:val="Compact"/>
-              <w:jc w:val="left"/>
-            </w:pPr>
-            <w:r>
-              <w:t xml:space="preserve">*</w:t>
-            </w:r>
-          </w:p>
-        </w:tc>
-        <w:tc>
-          <w:p>
-            <w:pPr>
-              <w:pStyle w:val="Compact"/>
-              <w:jc w:val="left"/>
-            </w:pPr>
-            <w:r>
-              <w:t xml:space="preserve">0.6.0</w:t>
-            </w:r>
-          </w:p>
-        </w:tc>
-        <w:tc>
-          <w:p>
-            <w:pPr>
-              <w:pStyle w:val="Compact"/>
-              <w:jc w:val="left"/>
-            </w:pPr>
-            <w:r>
-              <w:t xml:space="preserve">2016-08-12</w:t>
-            </w:r>
-          </w:p>
-        </w:tc>
-        <w:tc>
-          <w:p>
-            <w:pPr>
-              <w:pStyle w:val="Compact"/>
-              <w:jc w:val="left"/>
-            </w:pPr>
-            <w:r>
-              <w:t xml:space="preserve">CRAN (R 3.3.1)</w:t>
-            </w:r>
-          </w:p>
-        </w:tc>
-      </w:tr>
-      <w:tr>
-        <w:tc>
-          <w:p>
-            <w:pPr>
-              <w:pStyle w:val="Compact"/>
-              <w:jc w:val="left"/>
-            </w:pPr>
-            <w:r>
-              <w:t xml:space="preserve">tidyverse</w:t>
-            </w:r>
-          </w:p>
-        </w:tc>
-        <w:tc>
-          <w:p>
-            <w:pPr>
-              <w:pStyle w:val="Compact"/>
-              <w:jc w:val="left"/>
-            </w:pPr>
-            <w:r>
-              <w:t xml:space="preserve">*</w:t>
-            </w:r>
-          </w:p>
-        </w:tc>
-        <w:tc>
-          <w:p>
-            <w:pPr>
-              <w:pStyle w:val="Compact"/>
-              <w:jc w:val="left"/>
-            </w:pPr>
-            <w:r>
-              <w:t xml:space="preserve">1.0.0</w:t>
-            </w:r>
-          </w:p>
-        </w:tc>
-        <w:tc>
-          <w:p>
-            <w:pPr>
-              <w:pStyle w:val="Compact"/>
-              <w:jc w:val="left"/>
-            </w:pPr>
-            <w:r>
-              <w:t xml:space="preserve">2016-09-09</w:t>
-            </w:r>
-          </w:p>
-        </w:tc>
-        <w:tc>
-          <w:p>
-            <w:pPr>
-              <w:pStyle w:val="Compact"/>
-              <w:jc w:val="left"/>
-            </w:pPr>
-            <w:r>
-              <w:t xml:space="preserve">CRAN (R 3.3.1)</w:t>
-            </w:r>
-          </w:p>
-        </w:tc>
-      </w:tr>
-      <w:tr>
-        <w:tc>
-          <w:p>
-            <w:pPr>
-              <w:pStyle w:val="Compact"/>
-              <w:jc w:val="left"/>
-            </w:pPr>
-            <w:r>
-              <w:t xml:space="preserve">vipor</w:t>
+              <w:t xml:space="preserve">1.0.2</w:t>
+            </w:r>
+          </w:p>
+        </w:tc>
+        <w:tc>
+          <w:p>
+            <w:pPr>
+              <w:pStyle w:val="Compact"/>
+              <w:jc w:val="left"/>
+            </w:pPr>
+            <w:r>
+              <w:t xml:space="preserve">2016-06-20</w:t>
+            </w:r>
+          </w:p>
+        </w:tc>
+        <w:tc>
+          <w:p>
+            <w:pPr>
+              <w:pStyle w:val="Compact"/>
+              <w:jc w:val="left"/>
+            </w:pPr>
+            <w:r>
+              <w:t xml:space="preserve">CRAN (R 3.3.2)</w:t>
+            </w:r>
+          </w:p>
+        </w:tc>
+      </w:tr>
+      <w:tr>
+        <w:tc>
+          <w:p>
+            <w:pPr>
+              <w:pStyle w:val="Compact"/>
+              <w:jc w:val="left"/>
+            </w:pPr>
+            <w:r>
+              <w:t xml:space="preserve">yaml</w:t>
             </w:r>
           </w:p>
         </w:tc>
@@ -3526,182 +3300,29 @@
               <w:jc w:val="left"/>
             </w:pPr>
             <w:r>
-              <w:t xml:space="preserve">0.4.3</w:t>
-            </w:r>
-          </w:p>
-        </w:tc>
-        <w:tc>
-          <w:p>
-            <w:pPr>
-              <w:pStyle w:val="Compact"/>
-              <w:jc w:val="left"/>
-            </w:pPr>
-            <w:r>
-              <w:t xml:space="preserve">2016-07-27</w:t>
-            </w:r>
-          </w:p>
-        </w:tc>
-        <w:tc>
-          <w:p>
-            <w:pPr>
-              <w:pStyle w:val="Compact"/>
-              <w:jc w:val="left"/>
-            </w:pPr>
-            <w:r>
-              <w:t xml:space="preserve">CRAN (R 3.3.1)</w:t>
-            </w:r>
-          </w:p>
-        </w:tc>
-      </w:tr>
-      <w:tr>
-        <w:tc>
-          <w:p>
-            <w:pPr>
-              <w:pStyle w:val="Compact"/>
-              <w:jc w:val="left"/>
-            </w:pPr>
-            <w:r>
-              <w:t xml:space="preserve">withr</w:t>
-            </w:r>
-          </w:p>
-        </w:tc>
-        <w:tc>
-          <w:p>
-            <w:pStyle w:val="Compact"/>
-          </w:p>
-        </w:tc>
-        <w:tc>
-          <w:p>
-            <w:pPr>
-              <w:pStyle w:val="Compact"/>
-              <w:jc w:val="left"/>
-            </w:pPr>
-            <w:r>
-              <w:t xml:space="preserve">1.0.2</w:t>
-            </w:r>
-          </w:p>
-        </w:tc>
-        <w:tc>
-          <w:p>
-            <w:pPr>
-              <w:pStyle w:val="Compact"/>
-              <w:jc w:val="left"/>
-            </w:pPr>
-            <w:r>
-              <w:t xml:space="preserve">2016-06-20</w:t>
-            </w:r>
-          </w:p>
-        </w:tc>
-        <w:tc>
-          <w:p>
-            <w:pPr>
-              <w:pStyle w:val="Compact"/>
-              <w:jc w:val="left"/>
-            </w:pPr>
-            <w:r>
-              <w:t xml:space="preserve">CRAN (R 3.3.0)</w:t>
-            </w:r>
-          </w:p>
-        </w:tc>
-      </w:tr>
-      <w:tr>
-        <w:tc>
-          <w:p>
-            <w:pPr>
-              <w:pStyle w:val="Compact"/>
-              <w:jc w:val="left"/>
-            </w:pPr>
-            <w:r>
-              <w:t xml:space="preserve">xtable</w:t>
-            </w:r>
-          </w:p>
-        </w:tc>
-        <w:tc>
-          <w:p>
-            <w:pStyle w:val="Compact"/>
-          </w:p>
-        </w:tc>
-        <w:tc>
-          <w:p>
-            <w:pPr>
-              <w:pStyle w:val="Compact"/>
-              <w:jc w:val="left"/>
-            </w:pPr>
-            <w:r>
-              <w:t xml:space="preserve">1.8-2</w:t>
-            </w:r>
-          </w:p>
-        </w:tc>
-        <w:tc>
-          <w:p>
-            <w:pPr>
-              <w:pStyle w:val="Compact"/>
-              <w:jc w:val="left"/>
-            </w:pPr>
-            <w:r>
-              <w:t xml:space="preserve">2016-02-05</w:t>
-            </w:r>
-          </w:p>
-        </w:tc>
-        <w:tc>
-          <w:p>
-            <w:pPr>
-              <w:pStyle w:val="Compact"/>
-              <w:jc w:val="left"/>
-            </w:pPr>
-            <w:r>
-              <w:t xml:space="preserve">CRAN (R 3.2.5)</w:t>
-            </w:r>
-          </w:p>
-        </w:tc>
-      </w:tr>
-      <w:tr>
-        <w:tc>
-          <w:p>
-            <w:pPr>
-              <w:pStyle w:val="Compact"/>
-              <w:jc w:val="left"/>
-            </w:pPr>
-            <w:r>
-              <w:t xml:space="preserve">yaml</w:t>
-            </w:r>
-          </w:p>
-        </w:tc>
-        <w:tc>
-          <w:p>
-            <w:pStyle w:val="Compact"/>
-          </w:p>
-        </w:tc>
-        <w:tc>
-          <w:p>
-            <w:pPr>
-              <w:pStyle w:val="Compact"/>
-              <w:jc w:val="left"/>
-            </w:pPr>
-            <w:r>
-              <w:t xml:space="preserve">2.1.13</w:t>
-            </w:r>
-          </w:p>
-        </w:tc>
-        <w:tc>
-          <w:p>
-            <w:pPr>
-              <w:pStyle w:val="Compact"/>
-              <w:jc w:val="left"/>
-            </w:pPr>
-            <w:r>
-              <w:t xml:space="preserve">2014-06-12</w:t>
-            </w:r>
-          </w:p>
-        </w:tc>
-        <w:tc>
-          <w:p>
-            <w:pPr>
-              <w:pStyle w:val="Compact"/>
-              <w:jc w:val="left"/>
-            </w:pPr>
-            <w:r>
-              <w:t xml:space="preserve">CRAN (R 3.2.2)</w:t>
+              <w:t xml:space="preserve">2.1.14</w:t>
+            </w:r>
+          </w:p>
+        </w:tc>
+        <w:tc>
+          <w:p>
+            <w:pPr>
+              <w:pStyle w:val="Compact"/>
+              <w:jc w:val="left"/>
+            </w:pPr>
+            <w:r>
+              <w:t xml:space="preserve">2016-11-12</w:t>
+            </w:r>
+          </w:p>
+        </w:tc>
+        <w:tc>
+          <w:p>
+            <w:pPr>
+              <w:pStyle w:val="Compact"/>
+              <w:jc w:val="left"/>
+            </w:pPr>
+            <w:r>
+              <w:t xml:space="preserve">CRAN (R 3.3.2)</w:t>
             </w:r>
           </w:p>
         </w:tc>
@@ -3712,15 +3333,15 @@
         <w:pStyle w:val="BodyText"/>
       </w:pPr>
       <w:r>
-        <w:t xml:space="preserve">The current git commit of this file is c033c0068cefe3fb5b7c4f41d4a88f31887faf18, which is on the master branch and was made by Ben Marwick on 2016-09-26 12:18:23. The current commit message is "add colophon for reproducbility".</w:t>
+        <w:t xml:space="preserve">The current git commit of this file is 57df4a0972d9f0d1d972544df28aff54b7fb7b1d, which is on the master branch and was made by Ben Marwick on 2016-12-01 00:12:40. The current commit message is "build".</w:t>
       </w:r>
     </w:p>
     <w:p>
       <w:pPr>
         <w:pStyle w:val="Heading1"/>
       </w:pPr>
-      <w:bookmarkStart w:id="38" w:name="references"/>
-      <w:bookmarkEnd w:id="38"/>
+      <w:bookmarkStart w:id="36" w:name="references"/>
+      <w:bookmarkEnd w:id="36"/>
       <w:r>
         <w:t xml:space="preserve">References</w:t>
       </w:r>
@@ -3747,7 +3368,7 @@
       <w:r>
         <w:t xml:space="preserve">74: 75–84. doi:</w:t>
       </w:r>
-      <w:hyperlink r:id="rId39">
+      <w:hyperlink r:id="rId37">
         <w:r>
           <w:rPr>
             <w:rStyle w:val="Hyperlink"/>
@@ -3778,7 +3399,7 @@
       <w:r>
         <w:t xml:space="preserve">. doi:</w:t>
       </w:r>
-      <w:hyperlink r:id="rId40">
+      <w:hyperlink r:id="rId38">
         <w:r>
           <w:rPr>
             <w:rStyle w:val="Hyperlink"/>
@@ -3832,7 +3453,7 @@
       <w:r>
         <w:t xml:space="preserve">11 (9): e0161766. doi:</w:t>
       </w:r>
-      <w:hyperlink r:id="rId41">
+      <w:hyperlink r:id="rId39">
         <w:r>
           <w:rPr>
             <w:rStyle w:val="Hyperlink"/>
@@ -3866,7 +3487,7 @@
       <w:r>
         <w:t xml:space="preserve">11 (5): e0155793. doi:</w:t>
       </w:r>
-      <w:hyperlink r:id="rId42">
+      <w:hyperlink r:id="rId40">
         <w:r>
           <w:rPr>
             <w:rStyle w:val="Hyperlink"/>
@@ -4095,7 +3716,7 @@
     </w:lvl>
   </w:abstractNum>
   <w:abstractNum w:abstractNumId="990">
-    <w:nsid w:val="8157ec49"/>
+    <w:nsid w:val="f0adfda4"/>
     <w:multiLevelType w:val="multilevel"/>
     <w:lvl w:ilvl="0">
       <w:numFmt w:val="bullet"/>
@@ -4176,7 +3797,7 @@
     </w:lvl>
   </w:abstractNum>
   <w:abstractNum w:abstractNumId="99421">
-    <w:nsid w:val="b458c890"/>
+    <w:nsid w:val="c653ae8d"/>
     <w:multiLevelType w:val="multilevel"/>
     <w:lvl w:ilvl="0">
       <w:start w:val="1"/>
@@ -4264,7 +3885,7 @@
     </w:lvl>
   </w:abstractNum>
   <w:abstractNum w:abstractNumId="99424">
-    <w:nsid w:val="ae7dfa42"/>
+    <w:nsid w:val="877120f1"/>
     <w:multiLevelType w:val="multilevel"/>
     <w:lvl w:ilvl="0">
       <w:start w:val="4"/>

</xml_diff>